<commit_message>
manual update, and bug fix for remove exponential decay
</commit_message>
<xml_diff>
--- a/Documents/General Introduction to AARAE Release 0.docx
+++ b/Documents/General Introduction to AARAE Release 0.docx
@@ -237,7 +237,7 @@
           <w:sz w:val="20"/>
           <w:szCs w:val="20"/>
         </w:rPr>
-        <w:t>2</w:t>
+        <w:t>3</w:t>
       </w:r>
     </w:p>
     <w:p>
@@ -252,7 +252,7 @@
           <w:sz w:val="20"/>
           <w:szCs w:val="20"/>
         </w:rPr>
-        <w:t>January</w:t>
+        <w:t>February</w:t>
       </w:r>
       <w:r>
         <w:rPr>
@@ -377,7 +377,7 @@
             <w:rPr>
               <w:noProof/>
             </w:rPr>
-            <w:instrText xml:space="preserve"> PAGEREF _Toc250795710 \h </w:instrText>
+            <w:instrText xml:space="preserve"> PAGEREF _Toc255235299 \h </w:instrText>
           </w:r>
           <w:r>
             <w:rPr>
@@ -452,7 +452,7 @@
             <w:rPr>
               <w:noProof/>
             </w:rPr>
-            <w:instrText xml:space="preserve"> PAGEREF _Toc250795711 \h </w:instrText>
+            <w:instrText xml:space="preserve"> PAGEREF _Toc255235300 \h </w:instrText>
           </w:r>
           <w:r>
             <w:rPr>
@@ -527,7 +527,7 @@
             <w:rPr>
               <w:noProof/>
             </w:rPr>
-            <w:instrText xml:space="preserve"> PAGEREF _Toc250795712 \h </w:instrText>
+            <w:instrText xml:space="preserve"> PAGEREF _Toc255235301 \h </w:instrText>
           </w:r>
           <w:r>
             <w:rPr>
@@ -602,7 +602,7 @@
             <w:rPr>
               <w:noProof/>
             </w:rPr>
-            <w:instrText xml:space="preserve"> PAGEREF _Toc250795713 \h </w:instrText>
+            <w:instrText xml:space="preserve"> PAGEREF _Toc255235302 \h </w:instrText>
           </w:r>
           <w:r>
             <w:rPr>
@@ -681,7 +681,7 @@
             <w:rPr>
               <w:noProof/>
             </w:rPr>
-            <w:instrText xml:space="preserve"> PAGEREF _Toc250795714 \h </w:instrText>
+            <w:instrText xml:space="preserve"> PAGEREF _Toc255235303 \h </w:instrText>
           </w:r>
           <w:r>
             <w:rPr>
@@ -760,7 +760,7 @@
             <w:rPr>
               <w:noProof/>
             </w:rPr>
-            <w:instrText xml:space="preserve"> PAGEREF _Toc250795715 \h </w:instrText>
+            <w:instrText xml:space="preserve"> PAGEREF _Toc255235304 \h </w:instrText>
           </w:r>
           <w:r>
             <w:rPr>
@@ -839,7 +839,7 @@
             <w:rPr>
               <w:noProof/>
             </w:rPr>
-            <w:instrText xml:space="preserve"> PAGEREF _Toc250795716 \h </w:instrText>
+            <w:instrText xml:space="preserve"> PAGEREF _Toc255235305 \h </w:instrText>
           </w:r>
           <w:r>
             <w:rPr>
@@ -916,7 +916,7 @@
             <w:rPr>
               <w:noProof/>
             </w:rPr>
-            <w:instrText xml:space="preserve"> PAGEREF _Toc250795717 \h </w:instrText>
+            <w:instrText xml:space="preserve"> PAGEREF _Toc255235306 \h </w:instrText>
           </w:r>
           <w:r>
             <w:rPr>
@@ -993,7 +993,7 @@
             <w:rPr>
               <w:noProof/>
             </w:rPr>
-            <w:instrText xml:space="preserve"> PAGEREF _Toc250795718 \h </w:instrText>
+            <w:instrText xml:space="preserve"> PAGEREF _Toc255235307 \h </w:instrText>
           </w:r>
           <w:r>
             <w:rPr>
@@ -1070,7 +1070,7 @@
             <w:rPr>
               <w:noProof/>
             </w:rPr>
-            <w:instrText xml:space="preserve"> PAGEREF _Toc250795719 \h </w:instrText>
+            <w:instrText xml:space="preserve"> PAGEREF _Toc255235308 \h </w:instrText>
           </w:r>
           <w:r>
             <w:rPr>
@@ -1147,7 +1147,7 @@
             <w:rPr>
               <w:noProof/>
             </w:rPr>
-            <w:instrText xml:space="preserve"> PAGEREF _Toc250795720 \h </w:instrText>
+            <w:instrText xml:space="preserve"> PAGEREF _Toc255235309 \h </w:instrText>
           </w:r>
           <w:r>
             <w:rPr>
@@ -1224,7 +1224,7 @@
             <w:rPr>
               <w:noProof/>
             </w:rPr>
-            <w:instrText xml:space="preserve"> PAGEREF _Toc250795721 \h </w:instrText>
+            <w:instrText xml:space="preserve"> PAGEREF _Toc255235310 \h </w:instrText>
           </w:r>
           <w:r>
             <w:rPr>
@@ -1303,7 +1303,7 @@
             <w:rPr>
               <w:noProof/>
             </w:rPr>
-            <w:instrText xml:space="preserve"> PAGEREF _Toc250795722 \h </w:instrText>
+            <w:instrText xml:space="preserve"> PAGEREF _Toc255235311 \h </w:instrText>
           </w:r>
           <w:r>
             <w:rPr>
@@ -1320,7 +1320,7 @@
             <w:rPr>
               <w:noProof/>
             </w:rPr>
-            <w:t>7</w:t>
+            <w:t>8</w:t>
           </w:r>
           <w:r>
             <w:rPr>
@@ -1382,7 +1382,7 @@
             <w:rPr>
               <w:noProof/>
             </w:rPr>
-            <w:instrText xml:space="preserve"> PAGEREF _Toc250795723 \h </w:instrText>
+            <w:instrText xml:space="preserve"> PAGEREF _Toc255235312 \h </w:instrText>
           </w:r>
           <w:r>
             <w:rPr>
@@ -1399,7 +1399,7 @@
             <w:rPr>
               <w:noProof/>
             </w:rPr>
-            <w:t>8</w:t>
+            <w:t>9</w:t>
           </w:r>
           <w:r>
             <w:rPr>
@@ -1461,7 +1461,7 @@
             <w:rPr>
               <w:noProof/>
             </w:rPr>
-            <w:instrText xml:space="preserve"> PAGEREF _Toc250795724 \h </w:instrText>
+            <w:instrText xml:space="preserve"> PAGEREF _Toc255235313 \h </w:instrText>
           </w:r>
           <w:r>
             <w:rPr>
@@ -1478,7 +1478,7 @@
             <w:rPr>
               <w:noProof/>
             </w:rPr>
-            <w:t>9</w:t>
+            <w:t>10</w:t>
           </w:r>
           <w:r>
             <w:rPr>
@@ -1540,7 +1540,7 @@
             <w:rPr>
               <w:noProof/>
             </w:rPr>
-            <w:instrText xml:space="preserve"> PAGEREF _Toc250795725 \h </w:instrText>
+            <w:instrText xml:space="preserve"> PAGEREF _Toc255235314 \h </w:instrText>
           </w:r>
           <w:r>
             <w:rPr>
@@ -1557,7 +1557,7 @@
             <w:rPr>
               <w:noProof/>
             </w:rPr>
-            <w:t>10</w:t>
+            <w:t>11</w:t>
           </w:r>
           <w:r>
             <w:rPr>
@@ -1619,7 +1619,7 @@
             <w:rPr>
               <w:noProof/>
             </w:rPr>
-            <w:instrText xml:space="preserve"> PAGEREF _Toc250795726 \h </w:instrText>
+            <w:instrText xml:space="preserve"> PAGEREF _Toc255235315 \h </w:instrText>
           </w:r>
           <w:r>
             <w:rPr>
@@ -1698,7 +1698,7 @@
             <w:rPr>
               <w:noProof/>
             </w:rPr>
-            <w:instrText xml:space="preserve"> PAGEREF _Toc250795727 \h </w:instrText>
+            <w:instrText xml:space="preserve"> PAGEREF _Toc255235316 \h </w:instrText>
           </w:r>
           <w:r>
             <w:rPr>
@@ -1715,7 +1715,7 @@
             <w:rPr>
               <w:noProof/>
             </w:rPr>
-            <w:t>11</w:t>
+            <w:t>12</w:t>
           </w:r>
           <w:r>
             <w:rPr>
@@ -1797,7 +1797,7 @@
             <w:rPr>
               <w:noProof/>
             </w:rPr>
-            <w:instrText xml:space="preserve"> PAGEREF _Toc250795728 \h </w:instrText>
+            <w:instrText xml:space="preserve"> PAGEREF _Toc255235317 \h </w:instrText>
           </w:r>
           <w:r>
             <w:rPr>
@@ -1814,7 +1814,7 @@
             <w:rPr>
               <w:noProof/>
             </w:rPr>
-            <w:t>11</w:t>
+            <w:t>12</w:t>
           </w:r>
           <w:r>
             <w:rPr>
@@ -1876,7 +1876,7 @@
             <w:rPr>
               <w:noProof/>
             </w:rPr>
-            <w:instrText xml:space="preserve"> PAGEREF _Toc250795729 \h </w:instrText>
+            <w:instrText xml:space="preserve"> PAGEREF _Toc255235318 \h </w:instrText>
           </w:r>
           <w:r>
             <w:rPr>
@@ -1951,7 +1951,7 @@
             <w:rPr>
               <w:noProof/>
             </w:rPr>
-            <w:instrText xml:space="preserve"> PAGEREF _Toc250795730 \h </w:instrText>
+            <w:instrText xml:space="preserve"> PAGEREF _Toc255235319 \h </w:instrText>
           </w:r>
           <w:r>
             <w:rPr>
@@ -1968,7 +1968,7 @@
             <w:rPr>
               <w:noProof/>
             </w:rPr>
-            <w:t>13</w:t>
+            <w:t>14</w:t>
           </w:r>
           <w:r>
             <w:rPr>
@@ -2030,7 +2030,7 @@
             <w:rPr>
               <w:noProof/>
             </w:rPr>
-            <w:instrText xml:space="preserve"> PAGEREF _Toc250795731 \h </w:instrText>
+            <w:instrText xml:space="preserve"> PAGEREF _Toc255235320 \h </w:instrText>
           </w:r>
           <w:r>
             <w:rPr>
@@ -2047,7 +2047,7 @@
             <w:rPr>
               <w:noProof/>
             </w:rPr>
-            <w:t>13</w:t>
+            <w:t>14</w:t>
           </w:r>
           <w:r>
             <w:rPr>
@@ -2107,7 +2107,7 @@
             <w:rPr>
               <w:noProof/>
             </w:rPr>
-            <w:instrText xml:space="preserve"> PAGEREF _Toc250795732 \h </w:instrText>
+            <w:instrText xml:space="preserve"> PAGEREF _Toc255235321 \h </w:instrText>
           </w:r>
           <w:r>
             <w:rPr>
@@ -2124,7 +2124,7 @@
             <w:rPr>
               <w:noProof/>
             </w:rPr>
-            <w:t>13</w:t>
+            <w:t>14</w:t>
           </w:r>
           <w:r>
             <w:rPr>
@@ -2184,7 +2184,7 @@
             <w:rPr>
               <w:noProof/>
             </w:rPr>
-            <w:instrText xml:space="preserve"> PAGEREF _Toc250795733 \h </w:instrText>
+            <w:instrText xml:space="preserve"> PAGEREF _Toc255235322 \h </w:instrText>
           </w:r>
           <w:r>
             <w:rPr>
@@ -2201,7 +2201,7 @@
             <w:rPr>
               <w:noProof/>
             </w:rPr>
-            <w:t>13</w:t>
+            <w:t>14</w:t>
           </w:r>
           <w:r>
             <w:rPr>
@@ -2261,7 +2261,7 @@
             <w:rPr>
               <w:noProof/>
             </w:rPr>
-            <w:instrText xml:space="preserve"> PAGEREF _Toc250795734 \h </w:instrText>
+            <w:instrText xml:space="preserve"> PAGEREF _Toc255235323 \h </w:instrText>
           </w:r>
           <w:r>
             <w:rPr>
@@ -2278,7 +2278,7 @@
             <w:rPr>
               <w:noProof/>
             </w:rPr>
-            <w:t>13</w:t>
+            <w:t>14</w:t>
           </w:r>
           <w:r>
             <w:rPr>
@@ -2338,7 +2338,7 @@
             <w:rPr>
               <w:noProof/>
             </w:rPr>
-            <w:instrText xml:space="preserve"> PAGEREF _Toc250795735 \h </w:instrText>
+            <w:instrText xml:space="preserve"> PAGEREF _Toc255235324 \h </w:instrText>
           </w:r>
           <w:r>
             <w:rPr>
@@ -2355,7 +2355,7 @@
             <w:rPr>
               <w:noProof/>
             </w:rPr>
-            <w:t>13</w:t>
+            <w:t>14</w:t>
           </w:r>
           <w:r>
             <w:rPr>
@@ -2415,7 +2415,7 @@
             <w:rPr>
               <w:noProof/>
             </w:rPr>
-            <w:instrText xml:space="preserve"> PAGEREF _Toc250795736 \h </w:instrText>
+            <w:instrText xml:space="preserve"> PAGEREF _Toc255235325 \h </w:instrText>
           </w:r>
           <w:r>
             <w:rPr>
@@ -2432,7 +2432,7 @@
             <w:rPr>
               <w:noProof/>
             </w:rPr>
-            <w:t>14</w:t>
+            <w:t>15</w:t>
           </w:r>
           <w:r>
             <w:rPr>
@@ -2490,7 +2490,7 @@
             <w:rPr>
               <w:noProof/>
             </w:rPr>
-            <w:instrText xml:space="preserve"> PAGEREF _Toc250795737 \h </w:instrText>
+            <w:instrText xml:space="preserve"> PAGEREF _Toc255235326 \h </w:instrText>
           </w:r>
           <w:r>
             <w:rPr>
@@ -2507,7 +2507,7 @@
             <w:rPr>
               <w:noProof/>
             </w:rPr>
-            <w:t>15</w:t>
+            <w:t>16</w:t>
           </w:r>
           <w:r>
             <w:rPr>
@@ -2569,7 +2569,7 @@
             <w:rPr>
               <w:noProof/>
             </w:rPr>
-            <w:instrText xml:space="preserve"> PAGEREF _Toc250795738 \h </w:instrText>
+            <w:instrText xml:space="preserve"> PAGEREF _Toc255235327 \h </w:instrText>
           </w:r>
           <w:r>
             <w:rPr>
@@ -2586,7 +2586,7 @@
             <w:rPr>
               <w:noProof/>
             </w:rPr>
-            <w:t>15</w:t>
+            <w:t>16</w:t>
           </w:r>
           <w:r>
             <w:rPr>
@@ -2648,7 +2648,7 @@
             <w:rPr>
               <w:noProof/>
             </w:rPr>
-            <w:instrText xml:space="preserve"> PAGEREF _Toc250795739 \h </w:instrText>
+            <w:instrText xml:space="preserve"> PAGEREF _Toc255235328 \h </w:instrText>
           </w:r>
           <w:r>
             <w:rPr>
@@ -2665,7 +2665,7 @@
             <w:rPr>
               <w:noProof/>
             </w:rPr>
-            <w:t>16</w:t>
+            <w:t>17</w:t>
           </w:r>
           <w:r>
             <w:rPr>
@@ -2727,7 +2727,7 @@
             <w:rPr>
               <w:noProof/>
             </w:rPr>
-            <w:instrText xml:space="preserve"> PAGEREF _Toc250795740 \h </w:instrText>
+            <w:instrText xml:space="preserve"> PAGEREF _Toc255235329 \h </w:instrText>
           </w:r>
           <w:r>
             <w:rPr>
@@ -2744,7 +2744,7 @@
             <w:rPr>
               <w:noProof/>
             </w:rPr>
-            <w:t>16</w:t>
+            <w:t>17</w:t>
           </w:r>
           <w:r>
             <w:rPr>
@@ -2806,7 +2806,7 @@
             <w:rPr>
               <w:noProof/>
             </w:rPr>
-            <w:instrText xml:space="preserve"> PAGEREF _Toc250795741 \h </w:instrText>
+            <w:instrText xml:space="preserve"> PAGEREF _Toc255235330 \h </w:instrText>
           </w:r>
           <w:r>
             <w:rPr>
@@ -2823,7 +2823,7 @@
             <w:rPr>
               <w:noProof/>
             </w:rPr>
-            <w:t>18</w:t>
+            <w:t>19</w:t>
           </w:r>
           <w:r>
             <w:rPr>
@@ -2885,7 +2885,7 @@
             <w:rPr>
               <w:noProof/>
             </w:rPr>
-            <w:instrText xml:space="preserve"> PAGEREF _Toc250795742 \h </w:instrText>
+            <w:instrText xml:space="preserve"> PAGEREF _Toc255235331 \h </w:instrText>
           </w:r>
           <w:r>
             <w:rPr>
@@ -2902,7 +2902,7 @@
             <w:rPr>
               <w:noProof/>
             </w:rPr>
-            <w:t>18</w:t>
+            <w:t>20</w:t>
           </w:r>
           <w:r>
             <w:rPr>
@@ -2964,7 +2964,7 @@
             <w:rPr>
               <w:noProof/>
             </w:rPr>
-            <w:instrText xml:space="preserve"> PAGEREF _Toc250795743 \h </w:instrText>
+            <w:instrText xml:space="preserve"> PAGEREF _Toc255235332 \h </w:instrText>
           </w:r>
           <w:r>
             <w:rPr>
@@ -2981,7 +2981,7 @@
             <w:rPr>
               <w:noProof/>
             </w:rPr>
-            <w:t>19</w:t>
+            <w:t>21</w:t>
           </w:r>
           <w:r>
             <w:rPr>
@@ -3043,7 +3043,7 @@
             <w:rPr>
               <w:noProof/>
             </w:rPr>
-            <w:instrText xml:space="preserve"> PAGEREF _Toc250795744 \h </w:instrText>
+            <w:instrText xml:space="preserve"> PAGEREF _Toc255235333 \h </w:instrText>
           </w:r>
           <w:r>
             <w:rPr>
@@ -3060,7 +3060,7 @@
             <w:rPr>
               <w:noProof/>
             </w:rPr>
-            <w:t>20</w:t>
+            <w:t>21</w:t>
           </w:r>
           <w:r>
             <w:rPr>
@@ -3120,7 +3120,7 @@
             <w:rPr>
               <w:noProof/>
             </w:rPr>
-            <w:instrText xml:space="preserve"> PAGEREF _Toc250795745 \h </w:instrText>
+            <w:instrText xml:space="preserve"> PAGEREF _Toc255235334 \h </w:instrText>
           </w:r>
           <w:r>
             <w:rPr>
@@ -3137,7 +3137,7 @@
             <w:rPr>
               <w:noProof/>
             </w:rPr>
-            <w:t>20</w:t>
+            <w:t>21</w:t>
           </w:r>
           <w:r>
             <w:rPr>
@@ -3197,7 +3197,7 @@
             <w:rPr>
               <w:noProof/>
             </w:rPr>
-            <w:instrText xml:space="preserve"> PAGEREF _Toc250795746 \h </w:instrText>
+            <w:instrText xml:space="preserve"> PAGEREF _Toc255235335 \h </w:instrText>
           </w:r>
           <w:r>
             <w:rPr>
@@ -3214,7 +3214,7 @@
             <w:rPr>
               <w:noProof/>
             </w:rPr>
-            <w:t>20</w:t>
+            <w:t>22</w:t>
           </w:r>
           <w:r>
             <w:rPr>
@@ -3276,7 +3276,7 @@
             <w:rPr>
               <w:noProof/>
             </w:rPr>
-            <w:instrText xml:space="preserve"> PAGEREF _Toc250795747 \h </w:instrText>
+            <w:instrText xml:space="preserve"> PAGEREF _Toc255235336 \h </w:instrText>
           </w:r>
           <w:r>
             <w:rPr>
@@ -3293,7 +3293,7 @@
             <w:rPr>
               <w:noProof/>
             </w:rPr>
-            <w:t>21</w:t>
+            <w:t>22</w:t>
           </w:r>
           <w:r>
             <w:rPr>
@@ -3355,7 +3355,7 @@
             <w:rPr>
               <w:noProof/>
             </w:rPr>
-            <w:instrText xml:space="preserve"> PAGEREF _Toc250795748 \h </w:instrText>
+            <w:instrText xml:space="preserve"> PAGEREF _Toc255235337 \h </w:instrText>
           </w:r>
           <w:r>
             <w:rPr>
@@ -3372,7 +3372,7 @@
             <w:rPr>
               <w:noProof/>
             </w:rPr>
-            <w:t>22</w:t>
+            <w:t>23</w:t>
           </w:r>
           <w:r>
             <w:rPr>
@@ -3434,7 +3434,7 @@
             <w:rPr>
               <w:noProof/>
             </w:rPr>
-            <w:instrText xml:space="preserve"> PAGEREF _Toc250795749 \h </w:instrText>
+            <w:instrText xml:space="preserve"> PAGEREF _Toc255235338 \h </w:instrText>
           </w:r>
           <w:r>
             <w:rPr>
@@ -3451,7 +3451,7 @@
             <w:rPr>
               <w:noProof/>
             </w:rPr>
-            <w:t>22</w:t>
+            <w:t>24</w:t>
           </w:r>
           <w:r>
             <w:rPr>
@@ -3481,7 +3481,7 @@
       <w:pPr>
         <w:pStyle w:val="Heading1"/>
       </w:pPr>
-      <w:bookmarkStart w:id="0" w:name="_Toc250795710"/>
+      <w:bookmarkStart w:id="0" w:name="_Toc255235299"/>
       <w:r>
         <w:lastRenderedPageBreak/>
         <w:t>What is AARAE?</w:t>
@@ -3534,7 +3534,13 @@
         <w:t xml:space="preserve"> approaches to measurement and analysis are required.</w:t>
       </w:r>
       <w:r>
-        <w:t xml:space="preserve"> AARAE aims to be extensible by minimizing the additional coding required for adding working functions to AARAE. After a little additional coding, it is simply a matter of dragging and dropping a pre-existing function into the appropriate folder.  Guidelines on how to add functions to AARAE are given in this document.  The AARAE user interface is designed to support these features.</w:t>
+        <w:t xml:space="preserve"> AARAE aims to be extensible by minimizing the additional coding required for adding working functions to AARAE. After a little additional coding, it is simply a matter of dragging and dropping a pre-existing function into the appropriate folder.  Guidelines on how to add functions to AARAE are given in this document</w:t>
+      </w:r>
+      <w:r>
+        <w:t>, and templates for functions are provided in the ‘Templates’ folder</w:t>
+      </w:r>
+      <w:r>
+        <w:t>.  The AARAE user interface is designed to support these features.</w:t>
       </w:r>
     </w:p>
     <w:p/>
@@ -3616,7 +3622,7 @@
       <w:pPr>
         <w:pStyle w:val="Heading1"/>
       </w:pPr>
-      <w:bookmarkStart w:id="1" w:name="_Toc250795711"/>
+      <w:bookmarkStart w:id="1" w:name="_Toc255235300"/>
       <w:r>
         <w:lastRenderedPageBreak/>
         <w:t>AARAE’s authors and contributors</w:t>
@@ -3646,7 +3652,13 @@
       </w:r>
       <w:proofErr w:type="gramStart"/>
       <w:r>
-        <w:t xml:space="preserve">The core code for AARAE was written by Daniel </w:t>
+        <w:t xml:space="preserve">The </w:t>
+      </w:r>
+      <w:r>
+        <w:t>framework</w:t>
+      </w:r>
+      <w:r>
+        <w:t xml:space="preserve"> code for AARAE was written by Daniel </w:t>
       </w:r>
       <w:r>
         <w:t xml:space="preserve">Ricardo </w:t>
@@ -3670,7 +3682,19 @@
     <w:p/>
     <w:p>
       <w:r>
-        <w:t>At the time of writing, AARAE has various contributors, but we hope that the number of contributors will grow considerably in the future. Currently contributors include:</w:t>
+        <w:t>At the time of writing, AARAE has various contributors</w:t>
+      </w:r>
+      <w:r>
+        <w:t xml:space="preserve"> of content</w:t>
+      </w:r>
+      <w:r>
+        <w:t>, but we hope that the number of contributors will grow considerably in the future. Currently contributors</w:t>
+      </w:r>
+      <w:r>
+        <w:t>, apart from Densil Cabrera and Daniel Jimenez,</w:t>
+      </w:r>
+      <w:r>
+        <w:t xml:space="preserve"> include:</w:t>
       </w:r>
     </w:p>
     <w:p>
@@ -3724,7 +3748,7 @@
       <w:pPr>
         <w:pStyle w:val="Heading1"/>
       </w:pPr>
-      <w:bookmarkStart w:id="2" w:name="_Toc250795712"/>
+      <w:bookmarkStart w:id="2" w:name="_Toc255235301"/>
       <w:r>
         <w:lastRenderedPageBreak/>
         <w:t>AARAE licence</w:t>
@@ -3898,7 +3922,7 @@
       <w:pPr>
         <w:pStyle w:val="Heading1"/>
       </w:pPr>
-      <w:bookmarkStart w:id="3" w:name="_Toc250795713"/>
+      <w:bookmarkStart w:id="3" w:name="_Toc255235302"/>
       <w:r>
         <w:lastRenderedPageBreak/>
         <w:t>Using AARAE: Quick start guide</w:t>
@@ -3928,7 +3952,7 @@
       <w:pPr>
         <w:pStyle w:val="Heading2"/>
       </w:pPr>
-      <w:bookmarkStart w:id="4" w:name="_Toc250795714"/>
+      <w:bookmarkStart w:id="4" w:name="_Toc255235303"/>
       <w:r>
         <w:t>Requirements</w:t>
       </w:r>
@@ -4000,7 +4024,7 @@
       <w:pPr>
         <w:pStyle w:val="Heading2"/>
       </w:pPr>
-      <w:bookmarkStart w:id="5" w:name="_Toc250795715"/>
+      <w:bookmarkStart w:id="5" w:name="_Toc255235304"/>
       <w:r>
         <w:t>Installing and opening AARAE</w:t>
       </w:r>
@@ -4108,7 +4132,7 @@
       <w:pPr>
         <w:pStyle w:val="Heading2"/>
       </w:pPr>
-      <w:bookmarkStart w:id="6" w:name="_Toc250795716"/>
+      <w:bookmarkStart w:id="6" w:name="_Toc255235305"/>
       <w:r>
         <w:t>Working with AARAE</w:t>
       </w:r>
@@ -4230,7 +4254,7 @@
       <w:pPr>
         <w:pStyle w:val="Heading3"/>
       </w:pPr>
-      <w:bookmarkStart w:id="7" w:name="_Toc250795717"/>
+      <w:bookmarkStart w:id="7" w:name="_Toc255235306"/>
       <w:r>
         <w:t>Generating a test signal</w:t>
       </w:r>
@@ -4418,7 +4442,7 @@
       <w:pPr>
         <w:pStyle w:val="Heading3"/>
       </w:pPr>
-      <w:bookmarkStart w:id="8" w:name="_Toc250795718"/>
+      <w:bookmarkStart w:id="8" w:name="_Toc255235307"/>
       <w:r>
         <w:t>Importing audio from a wav file</w:t>
       </w:r>
@@ -4574,7 +4598,7 @@
       <w:pPr>
         <w:pStyle w:val="Heading3"/>
       </w:pPr>
-      <w:bookmarkStart w:id="9" w:name="_Toc250795719"/>
+      <w:bookmarkStart w:id="9" w:name="_Toc255235308"/>
       <w:r>
         <w:t>Importing audio from a mat file</w:t>
       </w:r>
@@ -4733,7 +4757,7 @@
       <w:pPr>
         <w:pStyle w:val="Heading3"/>
       </w:pPr>
-      <w:bookmarkStart w:id="10" w:name="_Toc250795720"/>
+      <w:bookmarkStart w:id="10" w:name="_Toc255235309"/>
       <w:r>
         <w:t>Recording audio</w:t>
       </w:r>
@@ -4886,11 +4910,13 @@
     </w:p>
     <w:p>
       <w:r>
-        <w:t>If audio in the AARAE workspace is selected prior to clicking on the record button, then that audio is available for playing (e.g., for measuring an impulse response).</w:t>
-      </w:r>
-      <w:bookmarkStart w:id="11" w:name="_GoBack"/>
-      <w:bookmarkEnd w:id="11"/>
-    </w:p>
+        <w:t>If audio in the AARAE workspace is selected prior to clicking on the record button, then that audio is available for playing (e.g., for</w:t>
+      </w:r>
+      <w:r>
+        <w:t xml:space="preserve"> measuring an impulse response), shown in the upper chart of the Audio recorder GUI. The lower chart will show the recorded audio, once completed.</w:t>
+      </w:r>
+    </w:p>
+    <w:p/>
     <w:p/>
     <w:p>
       <w:r>
@@ -4949,14 +4975,19 @@
       </w:r>
     </w:p>
     <w:p>
+      <w:r>
+        <w:t>Note that the System Calibration part of AARAE (which takes care of delay compensation, inverse filtering and gain calibration) is still under development and has not been enabled at the time of writing.</w:t>
+      </w:r>
+    </w:p>
+    <w:p>
       <w:pPr>
         <w:pStyle w:val="Heading3"/>
       </w:pPr>
-      <w:bookmarkStart w:id="12" w:name="_Toc250795721"/>
+      <w:bookmarkStart w:id="11" w:name="_Toc255235310"/>
       <w:r>
         <w:t>Generating audio from a calculator</w:t>
       </w:r>
-      <w:bookmarkEnd w:id="12"/>
+      <w:bookmarkEnd w:id="11"/>
     </w:p>
     <w:p>
       <w:r>
@@ -4985,7 +5016,6 @@
           <w:noProof/>
           <w:lang w:val="en-US"/>
         </w:rPr>
-        <w:lastRenderedPageBreak/>
         <mc:AlternateContent>
           <mc:Choice Requires="wpg">
             <w:drawing>
@@ -5117,11 +5147,11 @@
       <w:pPr>
         <w:pStyle w:val="Heading2"/>
       </w:pPr>
-      <w:bookmarkStart w:id="13" w:name="_Toc250795722"/>
+      <w:bookmarkStart w:id="12" w:name="_Toc255235311"/>
       <w:r>
         <w:t>Processing audio in AARAE</w:t>
       </w:r>
-      <w:bookmarkEnd w:id="13"/>
+      <w:bookmarkEnd w:id="12"/>
     </w:p>
     <w:p>
       <w:r>
@@ -5281,7 +5311,11 @@
         <w:t>could be helpful</w:t>
       </w:r>
       <w:r>
-        <w:t xml:space="preserve"> to get a feel for their timing by initially testing them on </w:t>
+        <w:t xml:space="preserve"> to get a feel for their timing by </w:t>
+      </w:r>
+      <w:r>
+        <w:lastRenderedPageBreak/>
+        <w:t xml:space="preserve">initially testing them on </w:t>
       </w:r>
       <w:r>
         <w:t>small</w:t>
@@ -5310,11 +5344,11 @@
       <w:pPr>
         <w:pStyle w:val="Heading2"/>
       </w:pPr>
-      <w:bookmarkStart w:id="14" w:name="_Toc250795723"/>
+      <w:bookmarkStart w:id="13" w:name="_Toc255235312"/>
       <w:r>
         <w:t>Analysing audio in AARAE</w:t>
       </w:r>
-      <w:bookmarkEnd w:id="14"/>
+      <w:bookmarkEnd w:id="13"/>
     </w:p>
     <w:p>
       <w:r>
@@ -5406,6 +5440,7 @@
           <w:noProof/>
           <w:lang w:val="en-US"/>
         </w:rPr>
+        <w:lastRenderedPageBreak/>
         <w:drawing>
           <wp:inline distT="0" distB="0" distL="0" distR="0" wp14:anchorId="22770580" wp14:editId="7B6302CC">
             <wp:extent cx="5270500" cy="2898165"/>
@@ -5457,12 +5492,11 @@
       <w:pPr>
         <w:pStyle w:val="Heading2"/>
       </w:pPr>
-      <w:bookmarkStart w:id="15" w:name="_Toc250795724"/>
-      <w:r>
-        <w:lastRenderedPageBreak/>
+      <w:bookmarkStart w:id="14" w:name="_Toc255235313"/>
+      <w:r>
         <w:t>Calibration</w:t>
       </w:r>
-      <w:bookmarkEnd w:id="15"/>
+      <w:bookmarkEnd w:id="14"/>
     </w:p>
     <w:p>
       <w:r>
@@ -5753,6 +5787,7 @@
         </w:numPr>
       </w:pPr>
       <w:r>
+        <w:lastRenderedPageBreak/>
         <w:t>System calibration – which is done as part of setting up the recording process. This is not fully functional yet.</w:t>
       </w:r>
     </w:p>
@@ -5984,7 +6019,6 @@
         </w:numPr>
       </w:pPr>
       <w:r>
-        <w:lastRenderedPageBreak/>
         <w:t>If an audio recording has been imported into AARAE from a</w:t>
       </w:r>
       <w:r>
@@ -6061,11 +6095,11 @@
       <w:pPr>
         <w:pStyle w:val="Heading2"/>
       </w:pPr>
-      <w:bookmarkStart w:id="16" w:name="_Toc250795725"/>
+      <w:bookmarkStart w:id="15" w:name="_Toc255235314"/>
       <w:r>
         <w:t>Editing audio</w:t>
       </w:r>
-      <w:bookmarkEnd w:id="16"/>
+      <w:bookmarkEnd w:id="15"/>
     </w:p>
     <w:p>
       <w:r>
@@ -6088,6 +6122,7 @@
           <w:noProof/>
           <w:lang w:val="en-US"/>
         </w:rPr>
+        <w:lastRenderedPageBreak/>
         <mc:AlternateContent>
           <mc:Choice Requires="wpg">
             <w:drawing>
@@ -6218,11 +6253,11 @@
       <w:pPr>
         <w:pStyle w:val="Heading2"/>
       </w:pPr>
-      <w:bookmarkStart w:id="17" w:name="_Toc250795726"/>
+      <w:bookmarkStart w:id="16" w:name="_Toc255235315"/>
       <w:r>
         <w:t>Saving audio and other data from AARAE</w:t>
       </w:r>
-      <w:bookmarkEnd w:id="17"/>
+      <w:bookmarkEnd w:id="16"/>
     </w:p>
     <w:p>
       <w:r>
@@ -6386,7 +6421,6 @@
     <w:p/>
     <w:p>
       <w:r>
-        <w:lastRenderedPageBreak/>
         <w:t xml:space="preserve">All types of data can be saved using the ‘Export all’ button on the lower right of the main AARAE GUI. The data is saved within the ‘Projects’ folder of AARAE (in a sub-folder named by the user). Figures are saved as .fig files, which can be opened, edited and exported via </w:t>
       </w:r>
       <w:proofErr w:type="spellStart"/>
@@ -6409,11 +6443,11 @@
       <w:pPr>
         <w:pStyle w:val="Heading2"/>
       </w:pPr>
-      <w:bookmarkStart w:id="18" w:name="_Toc250795727"/>
+      <w:bookmarkStart w:id="17" w:name="_Toc255235316"/>
       <w:r>
         <w:t>Deleting data from the AARAE workspace</w:t>
       </w:r>
-      <w:bookmarkEnd w:id="18"/>
+      <w:bookmarkEnd w:id="17"/>
     </w:p>
     <w:p>
       <w:r>
@@ -6563,7 +6597,7 @@
       <w:pPr>
         <w:pStyle w:val="Heading2"/>
       </w:pPr>
-      <w:bookmarkStart w:id="19" w:name="_Toc250795728"/>
+      <w:bookmarkStart w:id="18" w:name="_Toc255235317"/>
       <w:proofErr w:type="gramStart"/>
       <w:r>
         <w:t xml:space="preserve">Convolving </w:t>
@@ -6584,7 +6618,7 @@
         </w:rPr>
         <w:t>.audio2</w:t>
       </w:r>
-      <w:bookmarkEnd w:id="19"/>
+      <w:bookmarkEnd w:id="18"/>
     </w:p>
     <w:p>
       <w:r>
@@ -6644,6 +6678,7 @@
           <w:noProof/>
           <w:lang w:val="en-US"/>
         </w:rPr>
+        <w:lastRenderedPageBreak/>
         <mc:AlternateContent>
           <mc:Choice Requires="wpg">
             <w:drawing>
@@ -6775,11 +6810,11 @@
       <w:pPr>
         <w:pStyle w:val="Heading2"/>
       </w:pPr>
-      <w:bookmarkStart w:id="20" w:name="_Toc250795729"/>
+      <w:bookmarkStart w:id="19" w:name="_Toc255235318"/>
       <w:r>
         <w:t>Playing and viewing audio from the main AARAE GUI</w:t>
       </w:r>
-      <w:bookmarkEnd w:id="20"/>
+      <w:bookmarkEnd w:id="19"/>
     </w:p>
     <w:p/>
     <w:p>
@@ -6825,11 +6860,7 @@
         <w:t xml:space="preserve"> </w:t>
       </w:r>
       <w:r>
-        <w:t xml:space="preserve">Generating figures in this way can be helpful in examining the data in greater </w:t>
-      </w:r>
-      <w:r>
-        <w:lastRenderedPageBreak/>
-        <w:t xml:space="preserve">depth, or at a different scale. In the case of spectrum plots, data above the </w:t>
+        <w:t xml:space="preserve">Generating figures in this way can be helpful in examining the data in greater depth, or at a different scale. In the case of spectrum plots, data above the </w:t>
       </w:r>
       <w:proofErr w:type="spellStart"/>
       <w:r>
@@ -6937,163 +6968,163 @@
       <w:pPr>
         <w:pStyle w:val="Heading1"/>
       </w:pPr>
-      <w:bookmarkStart w:id="21" w:name="_Toc250795730"/>
+      <w:bookmarkStart w:id="20" w:name="_Toc255235319"/>
       <w:r>
         <w:lastRenderedPageBreak/>
         <w:t>Examples of using AARAE</w:t>
       </w:r>
+      <w:bookmarkEnd w:id="20"/>
+    </w:p>
+    <w:p>
+      <w:r>
+        <w:t>E</w:t>
+      </w:r>
+      <w:r>
+        <w:t xml:space="preserve">xamples </w:t>
+      </w:r>
+      <w:r>
+        <w:t xml:space="preserve">or tutorials will </w:t>
+      </w:r>
+      <w:r>
+        <w:t xml:space="preserve">probably </w:t>
+      </w:r>
+      <w:r>
+        <w:t>be written in 2014.</w:t>
+      </w:r>
+    </w:p>
+    <w:p>
+      <w:pPr>
+        <w:pStyle w:val="Heading2"/>
+      </w:pPr>
+      <w:bookmarkStart w:id="21" w:name="_Toc255235320"/>
+      <w:r>
+        <w:t>Measuring room acoustics</w:t>
+      </w:r>
       <w:bookmarkEnd w:id="21"/>
     </w:p>
     <w:p>
       <w:r>
-        <w:t>E</w:t>
-      </w:r>
-      <w:r>
-        <w:t xml:space="preserve">xamples </w:t>
-      </w:r>
-      <w:r>
-        <w:t xml:space="preserve">or tutorials will </w:t>
-      </w:r>
-      <w:r>
-        <w:t xml:space="preserve">probably </w:t>
-      </w:r>
-      <w:r>
-        <w:t>be written in 2014.</w:t>
-      </w:r>
-    </w:p>
-    <w:p>
-      <w:pPr>
-        <w:pStyle w:val="Heading2"/>
-      </w:pPr>
-      <w:bookmarkStart w:id="22" w:name="_Toc250795731"/>
-      <w:r>
-        <w:t>Measuring room acoustics</w:t>
+        <w:t xml:space="preserve">This example considers how measurements might be made of the acoustics of a room, taking reverberation and background noise into account, and calculating room acoustical parameters such as reverberation time and speech transmission index. </w:t>
+      </w:r>
+      <w:r>
+        <w:t>Note that this example is about using the software, and so it does not deal with aspects of the measurement that are not concerned with using the software (e.g. setting up equipment, spatial variation).</w:t>
+      </w:r>
+    </w:p>
+    <w:p>
+      <w:pPr>
+        <w:pStyle w:val="Heading3"/>
+      </w:pPr>
+      <w:bookmarkStart w:id="22" w:name="_Toc255235321"/>
+      <w:r>
+        <w:t>Measuring a calibration tone</w:t>
       </w:r>
       <w:bookmarkEnd w:id="22"/>
     </w:p>
     <w:p>
       <w:r>
-        <w:t xml:space="preserve">This example considers how measurements might be made of the acoustics of a room, taking reverberation and background noise into account, and calculating room acoustical parameters such as reverberation time and speech transmission index. </w:t>
-      </w:r>
-      <w:r>
-        <w:t>Note that this example is about using the software, and so it does not deal with aspects of the measurement that are not concerned with using the software (e.g. setting up equipment, spatial variation).</w:t>
+        <w:t xml:space="preserve">A calibrator is placed on the measurement microphone, and </w:t>
+      </w:r>
+      <w:r>
+        <w:t>its signal is recorded by AARAE. It is best to start and stop the recording with the calibrator already in place and operating, so as to avoid noise in the recording. The sound pressure level of the calibrator (and, if relevant, the gain settings of the microphone preamplifier and interface) should be noted.</w:t>
+      </w:r>
+    </w:p>
+    <w:p>
+      <w:r>
+        <w:t>The calibration tone recording will appear in AARAE in the ‘Measurements’ part of the data tree.</w:t>
+      </w:r>
+    </w:p>
+    <w:p>
+      <w:r>
+        <w:t>The recording should be inspected, and if necessary, edited (truncated) to remove noise and/or silence.</w:t>
       </w:r>
     </w:p>
     <w:p>
       <w:pPr>
         <w:pStyle w:val="Heading3"/>
       </w:pPr>
-      <w:bookmarkStart w:id="23" w:name="_Toc250795732"/>
-      <w:r>
-        <w:t>Measuring a calibration tone</w:t>
+      <w:bookmarkStart w:id="23" w:name="_Toc255235322"/>
+      <w:r>
+        <w:t>Measuring background noise</w:t>
       </w:r>
       <w:bookmarkEnd w:id="23"/>
     </w:p>
     <w:p>
       <w:r>
-        <w:t xml:space="preserve">A calibrator is placed on the measurement microphone, and </w:t>
-      </w:r>
-      <w:r>
-        <w:t>its signal is recorded by AARAE. It is best to start and stop the recording with the calibrator already in place and operating, so as to avoid noise in the recording. The sound pressure level of the calibrator (and, if relevant, the gain settings of the microphone preamplifier and interface) should be noted.</w:t>
-      </w:r>
-    </w:p>
-    <w:p>
-      <w:r>
-        <w:t>The calibration tone recording will appear in AARAE in the ‘Measurements’ part of the data tree.</w:t>
-      </w:r>
-    </w:p>
-    <w:p>
-      <w:r>
-        <w:t>The recording should be inspected, and if necessary, edited (truncated) to remove noise and/or silence.</w:t>
+        <w:t xml:space="preserve">The background noise in the room is recorded. The recording duration would depend on the characteristics of the noise (especially time-variance), but it might be 60 s if the </w:t>
+      </w:r>
+      <w:r>
+        <w:t>noise is close to steady state.</w:t>
+      </w:r>
+    </w:p>
+    <w:p/>
+    <w:p>
+      <w:r>
+        <w:t>The background noise recording can be calibrated using AARAE’s ‘CAL’ button.</w:t>
+      </w:r>
+    </w:p>
+    <w:p/>
+    <w:p>
+      <w:r>
+        <w:t>The octave band sound pressure level of the background noise can be calculated using XXXX.</w:t>
       </w:r>
     </w:p>
     <w:p>
       <w:pPr>
         <w:pStyle w:val="Heading3"/>
       </w:pPr>
-      <w:bookmarkStart w:id="24" w:name="_Toc250795733"/>
-      <w:r>
-        <w:t>Measuring background noise</w:t>
+      <w:bookmarkStart w:id="24" w:name="_Toc255235323"/>
+      <w:r>
+        <w:t>Measuring a room impulse response</w:t>
       </w:r>
       <w:bookmarkEnd w:id="24"/>
     </w:p>
     <w:p>
       <w:r>
-        <w:t xml:space="preserve">The background noise in the room is recorded. The recording duration would depend on the characteristics of the noise (especially time-variance), but it might be 60 s if the </w:t>
-      </w:r>
-      <w:r>
-        <w:t>noise is close to steady state.</w:t>
+        <w:t>A test signal is generated – in this case the exponential sinusoidal sweep.</w:t>
+      </w:r>
+    </w:p>
+    <w:p>
+      <w:r>
+        <w:t>Once generated, the sweep is played and the result recorded.</w:t>
+      </w:r>
+    </w:p>
+    <w:p>
+      <w:r>
+        <w:t>The recorded sweep is transformed into an impulse response.</w:t>
+      </w:r>
+    </w:p>
+    <w:p>
+      <w:r>
+        <w:t>The impulse response is truncated.</w:t>
       </w:r>
     </w:p>
     <w:p/>
     <w:p>
-      <w:r>
-        <w:t>The background noise recording can be calibrated using AARAE’s ‘CAL’ button.</w:t>
+      <w:pPr>
+        <w:pStyle w:val="Heading3"/>
+      </w:pPr>
+      <w:bookmarkStart w:id="25" w:name="_Toc255235324"/>
+      <w:r>
+        <w:t>Calculating reverberation time</w:t>
+      </w:r>
+      <w:bookmarkEnd w:id="25"/>
+    </w:p>
+    <w:p>
+      <w:r>
+        <w:t xml:space="preserve">The </w:t>
       </w:r>
     </w:p>
     <w:p/>
     <w:p>
-      <w:r>
-        <w:t>The octave band sound pressure level of the background noise can be calculated using XXXX.</w:t>
-      </w:r>
-    </w:p>
-    <w:p>
       <w:pPr>
         <w:pStyle w:val="Heading3"/>
       </w:pPr>
-      <w:bookmarkStart w:id="25" w:name="_Toc250795734"/>
-      <w:r>
-        <w:t>Measuring a room impulse response</w:t>
-      </w:r>
-      <w:bookmarkEnd w:id="25"/>
-    </w:p>
-    <w:p>
-      <w:r>
-        <w:t>A test signal is generated – in this case the exponential sinusoidal sweep.</w:t>
-      </w:r>
-    </w:p>
-    <w:p>
-      <w:r>
-        <w:t>Once generated, the sweep is played and the result recorded.</w:t>
-      </w:r>
-    </w:p>
-    <w:p>
-      <w:r>
-        <w:t>The recorded sweep is transformed into an impulse response.</w:t>
-      </w:r>
-    </w:p>
-    <w:p>
-      <w:r>
-        <w:t>The impulse response is truncated.</w:t>
-      </w:r>
-    </w:p>
-    <w:p/>
-    <w:p>
-      <w:pPr>
-        <w:pStyle w:val="Heading3"/>
-      </w:pPr>
-      <w:bookmarkStart w:id="26" w:name="_Toc250795735"/>
-      <w:r>
-        <w:t>Calculating reverberation time</w:t>
-      </w:r>
-      <w:bookmarkEnd w:id="26"/>
-    </w:p>
-    <w:p>
-      <w:r>
-        <w:t xml:space="preserve">The </w:t>
-      </w:r>
-    </w:p>
-    <w:p/>
-    <w:p>
-      <w:pPr>
-        <w:pStyle w:val="Heading3"/>
-      </w:pPr>
-      <w:bookmarkStart w:id="27" w:name="_Toc250795736"/>
+      <w:bookmarkStart w:id="26" w:name="_Toc255235325"/>
       <w:r>
         <w:lastRenderedPageBreak/>
         <w:t>Calculating speech transmission index</w:t>
       </w:r>
-      <w:bookmarkEnd w:id="27"/>
+      <w:bookmarkEnd w:id="26"/>
     </w:p>
     <w:p>
       <w:r>
@@ -7104,65 +7135,65 @@
       <w:pPr>
         <w:pStyle w:val="Heading1"/>
       </w:pPr>
-      <w:bookmarkStart w:id="28" w:name="_Toc250795737"/>
+      <w:bookmarkStart w:id="27" w:name="_Toc255235326"/>
       <w:r>
         <w:lastRenderedPageBreak/>
         <w:t>Adding to AARAE</w:t>
       </w:r>
+      <w:bookmarkEnd w:id="27"/>
+    </w:p>
+    <w:p>
+      <w:r>
+        <w:t xml:space="preserve">This part of the AARAE documentation assumes some familiarity with </w:t>
+      </w:r>
+      <w:proofErr w:type="spellStart"/>
+      <w:r>
+        <w:t>Matlab</w:t>
+      </w:r>
+      <w:proofErr w:type="spellEnd"/>
+      <w:r>
+        <w:t xml:space="preserve">. Nevertheless, if you are not familiar with </w:t>
+      </w:r>
+      <w:proofErr w:type="spellStart"/>
+      <w:r>
+        <w:t>Matlab</w:t>
+      </w:r>
+      <w:proofErr w:type="spellEnd"/>
+      <w:r>
+        <w:t xml:space="preserve">, but are interested in writing AARAE code, it may not be too difficult if you use a combination of </w:t>
+      </w:r>
+      <w:proofErr w:type="spellStart"/>
+      <w:r>
+        <w:t>Matlab</w:t>
+      </w:r>
+      <w:proofErr w:type="spellEnd"/>
+      <w:r>
+        <w:t xml:space="preserve"> tutorials, </w:t>
+      </w:r>
+      <w:proofErr w:type="spellStart"/>
+      <w:r>
+        <w:t>Matlab</w:t>
+      </w:r>
+      <w:proofErr w:type="spellEnd"/>
+      <w:r>
+        <w:t xml:space="preserve"> help, </w:t>
+      </w:r>
+      <w:r>
+        <w:t xml:space="preserve">using the templates in AARAE, </w:t>
+      </w:r>
+      <w:r>
+        <w:t>looking at pre-existing AARAE calculators, generators, processors and analysers, and persistently and patiently trying code out using breakpoints where helpful.</w:t>
+      </w:r>
+    </w:p>
+    <w:p>
+      <w:pPr>
+        <w:pStyle w:val="Heading2"/>
+      </w:pPr>
+      <w:bookmarkStart w:id="28" w:name="_Toc255235327"/>
+      <w:r>
+        <w:t>General aspects of adding code to AARAE</w:t>
+      </w:r>
       <w:bookmarkEnd w:id="28"/>
-    </w:p>
-    <w:p>
-      <w:r>
-        <w:t xml:space="preserve">This part of the AARAE documentation assumes some familiarity with </w:t>
-      </w:r>
-      <w:proofErr w:type="spellStart"/>
-      <w:r>
-        <w:t>Matlab</w:t>
-      </w:r>
-      <w:proofErr w:type="spellEnd"/>
-      <w:r>
-        <w:t xml:space="preserve">. Nevertheless, if you are not familiar with </w:t>
-      </w:r>
-      <w:proofErr w:type="spellStart"/>
-      <w:r>
-        <w:t>Matlab</w:t>
-      </w:r>
-      <w:proofErr w:type="spellEnd"/>
-      <w:r>
-        <w:t xml:space="preserve">, but are interested in writing AARAE code, it may not be too difficult if you use a combination of </w:t>
-      </w:r>
-      <w:proofErr w:type="spellStart"/>
-      <w:r>
-        <w:t>Matlab</w:t>
-      </w:r>
-      <w:proofErr w:type="spellEnd"/>
-      <w:r>
-        <w:t xml:space="preserve"> tutorials, </w:t>
-      </w:r>
-      <w:proofErr w:type="spellStart"/>
-      <w:r>
-        <w:t>Matlab</w:t>
-      </w:r>
-      <w:proofErr w:type="spellEnd"/>
-      <w:r>
-        <w:t xml:space="preserve"> help, </w:t>
-      </w:r>
-      <w:r>
-        <w:t xml:space="preserve">using the templates in AARAE, </w:t>
-      </w:r>
-      <w:r>
-        <w:t>looking at pre-existing AARAE calculators, generators, processors and analysers, and persistently and patiently trying code out using breakpoints where helpful.</w:t>
-      </w:r>
-    </w:p>
-    <w:p>
-      <w:pPr>
-        <w:pStyle w:val="Heading2"/>
-      </w:pPr>
-      <w:bookmarkStart w:id="29" w:name="_Toc250795738"/>
-      <w:r>
-        <w:t>General aspects of adding code to AARAE</w:t>
-      </w:r>
-      <w:bookmarkEnd w:id="29"/>
     </w:p>
     <w:p>
       <w:r>
@@ -7405,11 +7436,11 @@
       <w:pPr>
         <w:pStyle w:val="Heading2"/>
       </w:pPr>
-      <w:bookmarkStart w:id="30" w:name="_Toc250795739"/>
+      <w:bookmarkStart w:id="29" w:name="_Toc255235328"/>
       <w:r>
         <w:t>Name and Description</w:t>
       </w:r>
-      <w:bookmarkEnd w:id="30"/>
+      <w:bookmarkEnd w:id="29"/>
     </w:p>
     <w:p>
       <w:pPr>
@@ -7605,11 +7636,11 @@
       <w:pPr>
         <w:pStyle w:val="Heading2"/>
       </w:pPr>
-      <w:bookmarkStart w:id="31" w:name="_Toc250795740"/>
+      <w:bookmarkStart w:id="30" w:name="_Toc255235329"/>
       <w:r>
         <w:t>AARAE audio data format as input</w:t>
       </w:r>
-      <w:bookmarkEnd w:id="31"/>
+      <w:bookmarkEnd w:id="30"/>
     </w:p>
     <w:p>
       <w:r>
@@ -7927,7 +7958,83 @@
               <w:rPr>
                 <w:rFonts w:cs="Arial"/>
               </w:rPr>
-              <w:t>This is a complementary audio waveform, such as an inverse filter used to transform a recorded sweep into an impulse response. Some AARAE generators (but not all) create this field.</w:t>
+              <w:t xml:space="preserve">This is a </w:t>
+            </w:r>
+            <w:r>
+              <w:rPr>
+                <w:rFonts w:cs="Arial"/>
+              </w:rPr>
+              <w:t>companion</w:t>
+            </w:r>
+            <w:r>
+              <w:rPr>
+                <w:rFonts w:cs="Arial"/>
+              </w:rPr>
+              <w:t xml:space="preserve"> audio waveform, such as an inverse filter used to transform a recorded sweep into an impulse response. Some AARAE generators (but not all) create this field.</w:t>
+            </w:r>
+            <w:r>
+              <w:rPr>
+                <w:rFonts w:cs="Arial"/>
+              </w:rPr>
+              <w:t xml:space="preserve"> Other audio fields may also be used (e.g</w:t>
+            </w:r>
+            <w:proofErr w:type="gramStart"/>
+            <w:r>
+              <w:rPr>
+                <w:rFonts w:cs="Arial"/>
+              </w:rPr>
+              <w:t xml:space="preserve">. </w:t>
+            </w:r>
+            <w:r>
+              <w:rPr>
+                <w:rFonts w:ascii="Courier New" w:hAnsi="Courier New" w:cs="Courier New"/>
+              </w:rPr>
+              <w:t>.audio</w:t>
+            </w:r>
+            <w:r>
+              <w:rPr>
+                <w:rFonts w:ascii="Courier New" w:hAnsi="Courier New" w:cs="Courier New"/>
+              </w:rPr>
+              <w:t>3</w:t>
+            </w:r>
+            <w:proofErr w:type="gramEnd"/>
+            <w:r>
+              <w:rPr>
+                <w:rFonts w:cs="Arial"/>
+              </w:rPr>
+              <w:t xml:space="preserve">, </w:t>
+            </w:r>
+            <w:r>
+              <w:rPr>
+                <w:rFonts w:ascii="Courier New" w:hAnsi="Courier New" w:cs="Courier New"/>
+              </w:rPr>
+              <w:t>.audio</w:t>
+            </w:r>
+            <w:r>
+              <w:rPr>
+                <w:rFonts w:ascii="Courier New" w:hAnsi="Courier New" w:cs="Courier New"/>
+              </w:rPr>
+              <w:t>4</w:t>
+            </w:r>
+            <w:r>
+              <w:rPr>
+                <w:rFonts w:cs="Arial"/>
+              </w:rPr>
+              <w:t xml:space="preserve">, </w:t>
+            </w:r>
+            <w:proofErr w:type="spellStart"/>
+            <w:r>
+              <w:rPr>
+                <w:rFonts w:cs="Arial"/>
+              </w:rPr>
+              <w:t>etc</w:t>
+            </w:r>
+            <w:proofErr w:type="spellEnd"/>
+            <w:r>
+              <w:rPr>
+                <w:rFonts w:cs="Arial"/>
+              </w:rPr>
+              <w:t>).</w:t>
             </w:r>
           </w:p>
         </w:tc>
@@ -8099,6 +8206,12 @@
               </w:rPr>
               <w:t>This is the bit depth of the audio when playing, recording or writing audio to a wave file.</w:t>
             </w:r>
+            <w:r>
+              <w:rPr>
+                <w:rFonts w:cs="Arial"/>
+              </w:rPr>
+              <w:t xml:space="preserve"> This is ignored with monitor playback (e.g. in the main GUI window).</w:t>
+            </w:r>
           </w:p>
         </w:tc>
       </w:tr>
@@ -8267,7 +8380,52 @@
               <w:rPr>
                 <w:rFonts w:cs="Arial"/>
               </w:rPr>
-              <w:t>This is a list of channel identifiers (e.g. angles in the case of beam-formed audio) - which has not been implemented yet.</w:t>
+              <w:t xml:space="preserve">This is a list of channel identifiers (e.g. angles in the case of beam-formed audio) </w:t>
+            </w:r>
+            <w:r>
+              <w:rPr>
+                <w:rFonts w:cs="Arial"/>
+              </w:rPr>
+              <w:t>–</w:t>
+            </w:r>
+            <w:r>
+              <w:rPr>
+                <w:rFonts w:cs="Arial"/>
+              </w:rPr>
+              <w:t xml:space="preserve"> </w:t>
+            </w:r>
+            <w:r>
+              <w:rPr>
+                <w:rFonts w:cs="Arial"/>
+                <w:u w:val="single"/>
+              </w:rPr>
+              <w:t>in the form of a cell</w:t>
+            </w:r>
+            <w:r>
+              <w:rPr>
+                <w:rFonts w:cs="Arial"/>
+              </w:rPr>
+              <w:t>.</w:t>
+            </w:r>
+            <w:r>
+              <w:rPr>
+                <w:rFonts w:cs="Arial"/>
+              </w:rPr>
+              <w:t xml:space="preserve"> Default </w:t>
+            </w:r>
+            <w:proofErr w:type="spellStart"/>
+            <w:r>
+              <w:rPr>
+                <w:rFonts w:cs="Arial"/>
+              </w:rPr>
+              <w:t>ChanID</w:t>
+            </w:r>
+            <w:proofErr w:type="spellEnd"/>
+            <w:r>
+              <w:rPr>
+                <w:rFonts w:cs="Arial"/>
+              </w:rPr>
+              <w:t xml:space="preserve"> values are the column numbers of the audio matrix data.</w:t>
             </w:r>
           </w:p>
         </w:tc>
@@ -9319,14 +9477,14 @@
         <w:rPr>
           <w:rFonts w:cs="Arial"/>
         </w:rPr>
-        <w:t xml:space="preserve">In the above example, the second and third input arguments are ignored if the first input argument is a structure. However if the first input argument is a vector or matrix, it will be used directly as the audio waveform, and the second and third input arguments are required </w:t>
+        <w:t xml:space="preserve">In the above example, the second and third input arguments are </w:t>
       </w:r>
       <w:r>
         <w:rPr>
           <w:rFonts w:cs="Arial"/>
         </w:rPr>
         <w:lastRenderedPageBreak/>
-        <w:t>(notwithstanding further code to set default values).</w:t>
+        <w:t>ignored if the first input argument is a structure. However if the first input argument is a vector or matrix, it will be used directly as the audio waveform, and the second and third input arguments are required (notwithstanding further code to set default values).</w:t>
       </w:r>
     </w:p>
     <w:p>
@@ -10583,204 +10741,203 @@
       <w:pPr>
         <w:pStyle w:val="Heading2"/>
       </w:pPr>
-      <w:bookmarkStart w:id="32" w:name="_Toc250795741"/>
+      <w:bookmarkStart w:id="31" w:name="_Toc255235330"/>
       <w:r>
         <w:t>Inputting additional audio</w:t>
       </w:r>
+      <w:bookmarkEnd w:id="31"/>
+    </w:p>
+    <w:p>
+      <w:r>
+        <w:t>Sometimes a processor or analyser may require more than one audio signal as input. For example, a processor that convolves one waveform with another would need to access both waveforms to do this task.</w:t>
+      </w:r>
+    </w:p>
+    <w:p/>
+    <w:p>
+      <w:r>
+        <w:t xml:space="preserve">AARAE has a utility </w:t>
+      </w:r>
+      <w:r>
+        <w:t xml:space="preserve">function </w:t>
+      </w:r>
+      <w:r>
+        <w:t xml:space="preserve">to facilitate this: </w:t>
+      </w:r>
+      <w:proofErr w:type="spellStart"/>
+      <w:r>
+        <w:rPr>
+          <w:rFonts w:ascii="Courier New" w:hAnsi="Courier New" w:cs="Courier New"/>
+        </w:rPr>
+        <w:t>choose_audio</w:t>
+      </w:r>
+      <w:proofErr w:type="spellEnd"/>
+      <w:r>
+        <w:t xml:space="preserve"> (it is in the Utilities folder). </w:t>
+      </w:r>
+      <w:r>
+        <w:t>It</w:t>
+      </w:r>
+      <w:r>
+        <w:t xml:space="preserve"> can be run within a processor or analyser (or indeed </w:t>
+      </w:r>
+      <w:r>
+        <w:t>a generator or calculator</w:t>
+      </w:r>
+      <w:r>
+        <w:t>) simply by calling it – for example:</w:t>
+      </w:r>
+    </w:p>
+    <w:p/>
+    <w:p>
+      <w:pPr>
+        <w:rPr>
+          <w:rFonts w:ascii="Courier New" w:hAnsi="Courier New" w:cs="Courier New"/>
+          <w:color w:val="74A510" w:themeColor="background2" w:themeShade="80"/>
+          <w:sz w:val="18"/>
+          <w:szCs w:val="18"/>
+        </w:rPr>
+      </w:pPr>
+      <w:proofErr w:type="gramStart"/>
+      <w:r>
+        <w:rPr>
+          <w:rFonts w:ascii="Courier New" w:hAnsi="Courier New" w:cs="Courier New"/>
+          <w:sz w:val="18"/>
+          <w:szCs w:val="18"/>
+        </w:rPr>
+        <w:t>audio2</w:t>
+      </w:r>
+      <w:proofErr w:type="gramEnd"/>
+      <w:r>
+        <w:rPr>
+          <w:rFonts w:ascii="Courier New" w:hAnsi="Courier New" w:cs="Courier New"/>
+          <w:sz w:val="18"/>
+          <w:szCs w:val="18"/>
+        </w:rPr>
+        <w:t xml:space="preserve"> </w:t>
+      </w:r>
+      <w:r>
+        <w:rPr>
+          <w:rFonts w:ascii="Courier New" w:hAnsi="Courier New" w:cs="Courier New"/>
+          <w:color w:val="535503"/>
+          <w:sz w:val="18"/>
+          <w:szCs w:val="18"/>
+        </w:rPr>
+        <w:t>=</w:t>
+      </w:r>
+      <w:r>
+        <w:rPr>
+          <w:rFonts w:ascii="Courier New" w:hAnsi="Courier New" w:cs="Courier New"/>
+          <w:sz w:val="18"/>
+          <w:szCs w:val="18"/>
+        </w:rPr>
+        <w:t xml:space="preserve"> </w:t>
+      </w:r>
+      <w:proofErr w:type="spellStart"/>
+      <w:r>
+        <w:rPr>
+          <w:rFonts w:ascii="Courier New" w:hAnsi="Courier New" w:cs="Courier New"/>
+          <w:sz w:val="18"/>
+          <w:szCs w:val="18"/>
+        </w:rPr>
+        <w:t>choose_audio</w:t>
+      </w:r>
+      <w:proofErr w:type="spellEnd"/>
+      <w:r>
+        <w:rPr>
+          <w:rFonts w:ascii="Courier New" w:hAnsi="Courier New" w:cs="Courier New"/>
+          <w:color w:val="535503"/>
+          <w:sz w:val="18"/>
+          <w:szCs w:val="18"/>
+        </w:rPr>
+        <w:t>;</w:t>
+      </w:r>
+      <w:r>
+        <w:rPr>
+          <w:rFonts w:ascii="Courier New" w:hAnsi="Courier New" w:cs="Courier New"/>
+          <w:color w:val="74A510" w:themeColor="background2" w:themeShade="80"/>
+          <w:sz w:val="18"/>
+          <w:szCs w:val="18"/>
+        </w:rPr>
+        <w:t xml:space="preserve"> </w:t>
+      </w:r>
+    </w:p>
+    <w:p>
+      <w:pPr>
+        <w:rPr>
+          <w:rFonts w:ascii="Courier New" w:hAnsi="Courier New" w:cs="Courier New"/>
+          <w:color w:val="74A510" w:themeColor="background2" w:themeShade="80"/>
+          <w:sz w:val="18"/>
+          <w:szCs w:val="18"/>
+        </w:rPr>
+      </w:pPr>
+    </w:p>
+    <w:p>
+      <w:r>
+        <w:t xml:space="preserve">In the above example, </w:t>
+      </w:r>
+      <w:r>
+        <w:rPr>
+          <w:rFonts w:ascii="Courier New" w:hAnsi="Courier New" w:cs="Courier New"/>
+        </w:rPr>
+        <w:t>audio2</w:t>
+      </w:r>
+      <w:r>
+        <w:t xml:space="preserve"> becomes a structure, with </w:t>
+      </w:r>
+      <w:r>
+        <w:t xml:space="preserve">at least some of </w:t>
+      </w:r>
+      <w:r>
+        <w:t>the fields previously described (</w:t>
+      </w:r>
+      <w:proofErr w:type="gramStart"/>
+      <w:r>
+        <w:t xml:space="preserve">including </w:t>
+      </w:r>
+      <w:r>
+        <w:rPr>
+          <w:rFonts w:ascii="Courier New" w:hAnsi="Courier New" w:cs="Courier New"/>
+        </w:rPr>
+        <w:t>.audio</w:t>
+      </w:r>
+      <w:proofErr w:type="gramEnd"/>
+      <w:r>
+        <w:t xml:space="preserve"> and </w:t>
+      </w:r>
+      <w:r>
+        <w:rPr>
+          <w:rFonts w:ascii="Courier New" w:hAnsi="Courier New" w:cs="Courier New"/>
+        </w:rPr>
+        <w:t>.</w:t>
+      </w:r>
+      <w:proofErr w:type="spellStart"/>
+      <w:r>
+        <w:rPr>
+          <w:rFonts w:ascii="Courier New" w:hAnsi="Courier New" w:cs="Courier New"/>
+        </w:rPr>
+        <w:t>fs</w:t>
+      </w:r>
+      <w:proofErr w:type="spellEnd"/>
+      <w:r>
+        <w:t>). This audio can come from within AARAE, or can be imported from a file.</w:t>
+      </w:r>
+    </w:p>
+    <w:p/>
+    <w:p>
+      <w:r>
+        <w:t>This also is the way for have audio input to calculators and generators (although normally calculators and generators do not have any audio input).</w:t>
+      </w:r>
+    </w:p>
+    <w:p/>
+    <w:p>
+      <w:pPr>
+        <w:pStyle w:val="Heading2"/>
+      </w:pPr>
+      <w:bookmarkStart w:id="32" w:name="_Toc255235331"/>
+      <w:r>
+        <w:t>Creating a dialog box for input parameters</w:t>
+      </w:r>
       <w:bookmarkEnd w:id="32"/>
-    </w:p>
-    <w:p>
-      <w:r>
-        <w:t>Sometimes a processor or analyser may require more than one audio signal as input. For example, a processor that convolves one waveform with another would need to access both waveforms to do this task.</w:t>
-      </w:r>
-    </w:p>
-    <w:p/>
-    <w:p>
-      <w:r>
-        <w:t xml:space="preserve">AARAE has a utility </w:t>
-      </w:r>
-      <w:r>
-        <w:t xml:space="preserve">function </w:t>
-      </w:r>
-      <w:r>
-        <w:t xml:space="preserve">to facilitate this: </w:t>
-      </w:r>
-      <w:proofErr w:type="spellStart"/>
-      <w:r>
-        <w:rPr>
-          <w:rFonts w:ascii="Courier New" w:hAnsi="Courier New" w:cs="Courier New"/>
-        </w:rPr>
-        <w:t>choose_audio</w:t>
-      </w:r>
-      <w:proofErr w:type="spellEnd"/>
-      <w:r>
-        <w:t xml:space="preserve"> (it is in the Utilities folder). </w:t>
-      </w:r>
-      <w:r>
-        <w:t>It</w:t>
-      </w:r>
-      <w:r>
-        <w:t xml:space="preserve"> can be run within a processor or analyser (or indeed </w:t>
-      </w:r>
-      <w:r>
-        <w:t>a generator or calculator</w:t>
-      </w:r>
-      <w:r>
-        <w:t>) simply by calling it – for example:</w:t>
-      </w:r>
-    </w:p>
-    <w:p/>
-    <w:p>
-      <w:pPr>
-        <w:rPr>
-          <w:rFonts w:ascii="Courier New" w:hAnsi="Courier New" w:cs="Courier New"/>
-          <w:color w:val="74A510" w:themeColor="background2" w:themeShade="80"/>
-          <w:sz w:val="18"/>
-          <w:szCs w:val="18"/>
-        </w:rPr>
-      </w:pPr>
-      <w:proofErr w:type="gramStart"/>
-      <w:r>
-        <w:rPr>
-          <w:rFonts w:ascii="Courier New" w:hAnsi="Courier New" w:cs="Courier New"/>
-          <w:sz w:val="18"/>
-          <w:szCs w:val="18"/>
-        </w:rPr>
-        <w:t>audio2</w:t>
-      </w:r>
-      <w:proofErr w:type="gramEnd"/>
-      <w:r>
-        <w:rPr>
-          <w:rFonts w:ascii="Courier New" w:hAnsi="Courier New" w:cs="Courier New"/>
-          <w:sz w:val="18"/>
-          <w:szCs w:val="18"/>
-        </w:rPr>
-        <w:t xml:space="preserve"> </w:t>
-      </w:r>
-      <w:r>
-        <w:rPr>
-          <w:rFonts w:ascii="Courier New" w:hAnsi="Courier New" w:cs="Courier New"/>
-          <w:color w:val="535503"/>
-          <w:sz w:val="18"/>
-          <w:szCs w:val="18"/>
-        </w:rPr>
-        <w:t>=</w:t>
-      </w:r>
-      <w:r>
-        <w:rPr>
-          <w:rFonts w:ascii="Courier New" w:hAnsi="Courier New" w:cs="Courier New"/>
-          <w:sz w:val="18"/>
-          <w:szCs w:val="18"/>
-        </w:rPr>
-        <w:t xml:space="preserve"> </w:t>
-      </w:r>
-      <w:proofErr w:type="spellStart"/>
-      <w:r>
-        <w:rPr>
-          <w:rFonts w:ascii="Courier New" w:hAnsi="Courier New" w:cs="Courier New"/>
-          <w:sz w:val="18"/>
-          <w:szCs w:val="18"/>
-        </w:rPr>
-        <w:t>choose_audio</w:t>
-      </w:r>
-      <w:proofErr w:type="spellEnd"/>
-      <w:r>
-        <w:rPr>
-          <w:rFonts w:ascii="Courier New" w:hAnsi="Courier New" w:cs="Courier New"/>
-          <w:color w:val="535503"/>
-          <w:sz w:val="18"/>
-          <w:szCs w:val="18"/>
-        </w:rPr>
-        <w:t>;</w:t>
-      </w:r>
-      <w:r>
-        <w:rPr>
-          <w:rFonts w:ascii="Courier New" w:hAnsi="Courier New" w:cs="Courier New"/>
-          <w:color w:val="74A510" w:themeColor="background2" w:themeShade="80"/>
-          <w:sz w:val="18"/>
-          <w:szCs w:val="18"/>
-        </w:rPr>
-        <w:t xml:space="preserve"> </w:t>
-      </w:r>
-    </w:p>
-    <w:p>
-      <w:pPr>
-        <w:rPr>
-          <w:rFonts w:ascii="Courier New" w:hAnsi="Courier New" w:cs="Courier New"/>
-          <w:color w:val="74A510" w:themeColor="background2" w:themeShade="80"/>
-          <w:sz w:val="18"/>
-          <w:szCs w:val="18"/>
-        </w:rPr>
-      </w:pPr>
-    </w:p>
-    <w:p>
-      <w:r>
-        <w:lastRenderedPageBreak/>
-        <w:t xml:space="preserve">In the above example, </w:t>
-      </w:r>
-      <w:r>
-        <w:rPr>
-          <w:rFonts w:ascii="Courier New" w:hAnsi="Courier New" w:cs="Courier New"/>
-        </w:rPr>
-        <w:t>audio2</w:t>
-      </w:r>
-      <w:r>
-        <w:t xml:space="preserve"> becomes a structure, with </w:t>
-      </w:r>
-      <w:r>
-        <w:t xml:space="preserve">at least some of </w:t>
-      </w:r>
-      <w:r>
-        <w:t>the fields previously described (</w:t>
-      </w:r>
-      <w:proofErr w:type="gramStart"/>
-      <w:r>
-        <w:t xml:space="preserve">including </w:t>
-      </w:r>
-      <w:r>
-        <w:rPr>
-          <w:rFonts w:ascii="Courier New" w:hAnsi="Courier New" w:cs="Courier New"/>
-        </w:rPr>
-        <w:t>.audio</w:t>
-      </w:r>
-      <w:proofErr w:type="gramEnd"/>
-      <w:r>
-        <w:t xml:space="preserve"> and </w:t>
-      </w:r>
-      <w:r>
-        <w:rPr>
-          <w:rFonts w:ascii="Courier New" w:hAnsi="Courier New" w:cs="Courier New"/>
-        </w:rPr>
-        <w:t>.</w:t>
-      </w:r>
-      <w:proofErr w:type="spellStart"/>
-      <w:r>
-        <w:rPr>
-          <w:rFonts w:ascii="Courier New" w:hAnsi="Courier New" w:cs="Courier New"/>
-        </w:rPr>
-        <w:t>fs</w:t>
-      </w:r>
-      <w:proofErr w:type="spellEnd"/>
-      <w:r>
-        <w:t>). This audio can come from within AARAE, or can be imported from a file.</w:t>
-      </w:r>
-    </w:p>
-    <w:p/>
-    <w:p>
-      <w:r>
-        <w:t>This also is the way for have audio input to calculators and generators (although normally calculators and generators do not have any audio input).</w:t>
-      </w:r>
-    </w:p>
-    <w:p/>
-    <w:p>
-      <w:pPr>
-        <w:pStyle w:val="Heading2"/>
-      </w:pPr>
-      <w:bookmarkStart w:id="33" w:name="_Toc250795742"/>
-      <w:r>
-        <w:t>Creating a dialog box for input parameters</w:t>
-      </w:r>
-      <w:bookmarkEnd w:id="33"/>
     </w:p>
     <w:p>
       <w:pPr>
@@ -12267,76 +12424,132 @@
       <w:pPr>
         <w:pStyle w:val="Heading2"/>
       </w:pPr>
-      <w:bookmarkStart w:id="34" w:name="_Toc250795743"/>
+      <w:bookmarkStart w:id="33" w:name="_Toc255235332"/>
       <w:r>
         <w:t>Calling other AARAE functions from your function</w:t>
       </w:r>
+      <w:bookmarkEnd w:id="33"/>
+    </w:p>
+    <w:p>
+      <w:r>
+        <w:t>It</w:t>
+      </w:r>
+      <w:r>
+        <w:t xml:space="preserve"> is worth bearing in mind that any function in the AARAE folder and subfolders can be called from an AARAE function. However, while some functions are likely to be stable (they perform core functions), others may evolve, which might cause problems for your code in the future.</w:t>
+      </w:r>
+    </w:p>
+    <w:p/>
+    <w:p>
+      <w:r>
+        <w:t xml:space="preserve">The octave and 1/3-octave band </w:t>
+      </w:r>
+      <w:proofErr w:type="spellStart"/>
+      <w:r>
+        <w:t>filterbank</w:t>
+      </w:r>
+      <w:proofErr w:type="spellEnd"/>
+      <w:r>
+        <w:t xml:space="preserve"> functions </w:t>
+      </w:r>
+      <w:r>
+        <w:t>may be</w:t>
+      </w:r>
+      <w:r>
+        <w:t xml:space="preserve"> useful ones to call (and were written partly for this purpose). If a common sampling rate is used (44.1, 48, 96, 192 kHz), these will run faster than if you were to generate the filters within your own function.</w:t>
+      </w:r>
+      <w:r>
+        <w:t xml:space="preserve"> However, the </w:t>
+      </w:r>
+      <w:proofErr w:type="spellStart"/>
+      <w:r>
+        <w:t>fft</w:t>
+      </w:r>
+      <w:proofErr w:type="spellEnd"/>
+      <w:r>
+        <w:t xml:space="preserve">-based </w:t>
+      </w:r>
+      <w:proofErr w:type="spellStart"/>
+      <w:r>
+        <w:t>filterbanks</w:t>
+      </w:r>
+      <w:proofErr w:type="spellEnd"/>
+      <w:r>
+        <w:t xml:space="preserve"> often run faster, and can have greater frequency selectivity than the </w:t>
+      </w:r>
+      <w:r>
+        <w:t xml:space="preserve">other </w:t>
+      </w:r>
+      <w:proofErr w:type="spellStart"/>
+      <w:r>
+        <w:t>filterbanks</w:t>
+      </w:r>
+      <w:proofErr w:type="spellEnd"/>
+      <w:r>
+        <w:t>, and so they may provide better performance.</w:t>
+      </w:r>
+    </w:p>
+    <w:p/>
+    <w:p>
+      <w:r>
+        <w:t xml:space="preserve">The Utilities folder also contains some functions that </w:t>
+      </w:r>
+      <w:proofErr w:type="gramStart"/>
+      <w:r>
+        <w:t>are intended to be called</w:t>
+      </w:r>
+      <w:proofErr w:type="gramEnd"/>
+      <w:r>
+        <w:t xml:space="preserve"> from other AARAE functions.</w:t>
+      </w:r>
+    </w:p>
+    <w:p>
+      <w:pPr>
+        <w:pStyle w:val="Heading2"/>
+      </w:pPr>
+      <w:bookmarkStart w:id="34" w:name="_Toc255235333"/>
+      <w:r>
+        <w:t>The format of output data</w:t>
+      </w:r>
       <w:bookmarkEnd w:id="34"/>
     </w:p>
     <w:p>
       <w:r>
-        <w:t>It</w:t>
-      </w:r>
-      <w:r>
-        <w:t xml:space="preserve"> is worth bearing in mind that any function in the AARAE folder and subfolders can be called from an AARAE function. However, while some functions are likely to be stable (they perform core functions), others may evolve, which might cause problems for your code in the future.</w:t>
-      </w:r>
-    </w:p>
-    <w:p/>
-    <w:p>
-      <w:r>
-        <w:t xml:space="preserve">The octave and 1/3-octave band </w:t>
-      </w:r>
-      <w:proofErr w:type="spellStart"/>
-      <w:r>
-        <w:t>filterbank</w:t>
-      </w:r>
-      <w:proofErr w:type="spellEnd"/>
-      <w:r>
-        <w:t xml:space="preserve"> functions are useful ones to call (and were written partly for this purpose). If a common sampling rate is used (44.1, 48, 96, 192 kHz), these will run faster than if you were to generate the filters within your own function.</w:t>
-      </w:r>
-    </w:p>
-    <w:p>
-      <w:pPr>
-        <w:pStyle w:val="Heading2"/>
-      </w:pPr>
-      <w:bookmarkStart w:id="35" w:name="_Toc250795744"/>
-      <w:r>
-        <w:t>The format of output data</w:t>
+        <w:t xml:space="preserve">For use within AARAE, data </w:t>
+      </w:r>
+      <w:r>
+        <w:t>returned by the functions</w:t>
+      </w:r>
+      <w:r>
+        <w:t>’</w:t>
+      </w:r>
+      <w:r>
+        <w:t xml:space="preserve"> output argument(s) </w:t>
+      </w:r>
+      <w:r>
+        <w:t>should be in a structure.</w:t>
+      </w:r>
+    </w:p>
+    <w:p>
+      <w:pPr>
+        <w:pStyle w:val="Heading3"/>
+        <w:rPr>
+          <w:rFonts w:asciiTheme="minorHAnsi" w:hAnsiTheme="minorHAnsi"/>
+        </w:rPr>
+      </w:pPr>
+      <w:bookmarkStart w:id="35" w:name="_Toc255235334"/>
+      <w:r>
+        <w:rPr>
+          <w:rFonts w:asciiTheme="minorHAnsi" w:hAnsiTheme="minorHAnsi"/>
+        </w:rPr>
+        <w:t xml:space="preserve">Figures, tables and </w:t>
+      </w:r>
+      <w:r>
+        <w:rPr>
+          <w:rFonts w:asciiTheme="minorHAnsi" w:hAnsiTheme="minorHAnsi"/>
+        </w:rPr>
+        <w:t>other output</w:t>
       </w:r>
       <w:bookmarkEnd w:id="35"/>
-    </w:p>
-    <w:p>
-      <w:r>
-        <w:t xml:space="preserve">For use within AARAE, data </w:t>
-      </w:r>
-      <w:r>
-        <w:t xml:space="preserve">returned by the functions output argument(s) </w:t>
-      </w:r>
-      <w:r>
-        <w:t>should be in a structure.</w:t>
-      </w:r>
-    </w:p>
-    <w:p>
-      <w:pPr>
-        <w:pStyle w:val="Heading3"/>
-        <w:rPr>
-          <w:rFonts w:asciiTheme="minorHAnsi" w:hAnsiTheme="minorHAnsi"/>
-        </w:rPr>
-      </w:pPr>
-      <w:bookmarkStart w:id="36" w:name="_Toc250795745"/>
-      <w:r>
-        <w:rPr>
-          <w:rFonts w:asciiTheme="minorHAnsi" w:hAnsiTheme="minorHAnsi"/>
-        </w:rPr>
-        <w:t xml:space="preserve">Figures, tables and </w:t>
-      </w:r>
-      <w:r>
-        <w:rPr>
-          <w:rFonts w:asciiTheme="minorHAnsi" w:hAnsiTheme="minorHAnsi"/>
-        </w:rPr>
-        <w:t>other output</w:t>
-      </w:r>
-      <w:bookmarkEnd w:id="36"/>
     </w:p>
     <w:p>
       <w:pPr>
@@ -12461,11 +12674,12 @@
       <w:pPr>
         <w:pStyle w:val="Heading3"/>
       </w:pPr>
-      <w:bookmarkStart w:id="37" w:name="_Toc250795746"/>
-      <w:r>
+      <w:bookmarkStart w:id="36" w:name="_Toc255235335"/>
+      <w:r>
+        <w:lastRenderedPageBreak/>
         <w:t>Tables</w:t>
       </w:r>
-      <w:bookmarkEnd w:id="37"/>
+      <w:bookmarkEnd w:id="36"/>
     </w:p>
     <w:p>
       <w:r>
@@ -12511,11 +12725,7 @@
         <w:t>.</w:t>
       </w:r>
       <w:r>
-        <w:t xml:space="preserve"> Therefore AARAE has a </w:t>
-      </w:r>
-      <w:r>
-        <w:lastRenderedPageBreak/>
-        <w:t xml:space="preserve">utility function included – called </w:t>
+        <w:t xml:space="preserve"> Therefore AARAE has a utility function included – called </w:t>
       </w:r>
       <w:proofErr w:type="spellStart"/>
       <w:proofErr w:type="gramStart"/>
@@ -13408,6 +13618,123 @@
       <w:pPr>
         <w:rPr>
           <w:rFonts w:ascii="Courier New" w:hAnsi="Courier New" w:cs="Courier New"/>
+          <w:sz w:val="18"/>
+          <w:szCs w:val="18"/>
+        </w:rPr>
+      </w:pPr>
+      <w:proofErr w:type="gramStart"/>
+      <w:r>
+        <w:rPr>
+          <w:rFonts w:ascii="Courier New" w:hAnsi="Courier New" w:cs="Courier New"/>
+          <w:sz w:val="18"/>
+          <w:szCs w:val="18"/>
+        </w:rPr>
+        <w:t>dat2</w:t>
+      </w:r>
+      <w:proofErr w:type="gramEnd"/>
+      <w:r>
+        <w:rPr>
+          <w:rFonts w:ascii="Courier New" w:hAnsi="Courier New" w:cs="Courier New"/>
+          <w:sz w:val="18"/>
+          <w:szCs w:val="18"/>
+        </w:rPr>
+        <w:t xml:space="preserve"> = [MTI(</w:t>
+      </w:r>
+      <w:proofErr w:type="spellStart"/>
+      <w:r>
+        <w:rPr>
+          <w:rFonts w:ascii="Courier New" w:hAnsi="Courier New" w:cs="Courier New"/>
+          <w:sz w:val="18"/>
+          <w:szCs w:val="18"/>
+        </w:rPr>
+        <w:t>ch</w:t>
+      </w:r>
+      <w:proofErr w:type="spellEnd"/>
+      <w:r>
+        <w:rPr>
+          <w:rFonts w:ascii="Courier New" w:hAnsi="Courier New" w:cs="Courier New"/>
+          <w:sz w:val="18"/>
+          <w:szCs w:val="18"/>
+        </w:rPr>
+        <w:t>,:);</w:t>
+      </w:r>
+      <w:proofErr w:type="spellStart"/>
+      <w:r>
+        <w:rPr>
+          <w:rFonts w:ascii="Courier New" w:hAnsi="Courier New" w:cs="Courier New"/>
+          <w:sz w:val="18"/>
+          <w:szCs w:val="18"/>
+        </w:rPr>
+        <w:t>Lsignal</w:t>
+      </w:r>
+      <w:proofErr w:type="spellEnd"/>
+      <w:r>
+        <w:rPr>
+          <w:rFonts w:ascii="Courier New" w:hAnsi="Courier New" w:cs="Courier New"/>
+          <w:sz w:val="18"/>
+          <w:szCs w:val="18"/>
+        </w:rPr>
+        <w:t>(</w:t>
+      </w:r>
+      <w:proofErr w:type="spellStart"/>
+      <w:r>
+        <w:rPr>
+          <w:rFonts w:ascii="Courier New" w:hAnsi="Courier New" w:cs="Courier New"/>
+          <w:sz w:val="18"/>
+          <w:szCs w:val="18"/>
+        </w:rPr>
+        <w:t>ch</w:t>
+      </w:r>
+      <w:proofErr w:type="spellEnd"/>
+      <w:r>
+        <w:rPr>
+          <w:rFonts w:ascii="Courier New" w:hAnsi="Courier New" w:cs="Courier New"/>
+          <w:sz w:val="18"/>
+          <w:szCs w:val="18"/>
+        </w:rPr>
+        <w:t>,:);</w:t>
+      </w:r>
+      <w:proofErr w:type="spellStart"/>
+      <w:r>
+        <w:rPr>
+          <w:rFonts w:ascii="Courier New" w:hAnsi="Courier New" w:cs="Courier New"/>
+          <w:sz w:val="18"/>
+          <w:szCs w:val="18"/>
+        </w:rPr>
+        <w:t>Lnoise</w:t>
+      </w:r>
+      <w:proofErr w:type="spellEnd"/>
+      <w:r>
+        <w:rPr>
+          <w:rFonts w:ascii="Courier New" w:hAnsi="Courier New" w:cs="Courier New"/>
+          <w:sz w:val="18"/>
+          <w:szCs w:val="18"/>
+        </w:rPr>
+        <w:t>(</w:t>
+      </w:r>
+      <w:proofErr w:type="spellStart"/>
+      <w:r>
+        <w:rPr>
+          <w:rFonts w:ascii="Courier New" w:hAnsi="Courier New" w:cs="Courier New"/>
+          <w:sz w:val="18"/>
+          <w:szCs w:val="18"/>
+        </w:rPr>
+        <w:t>ch</w:t>
+      </w:r>
+      <w:proofErr w:type="spellEnd"/>
+      <w:r>
+        <w:rPr>
+          <w:rFonts w:ascii="Courier New" w:hAnsi="Courier New" w:cs="Courier New"/>
+          <w:sz w:val="18"/>
+          <w:szCs w:val="18"/>
+        </w:rPr>
+        <w:t>,:)];</w:t>
+      </w:r>
+    </w:p>
+    <w:p>
+      <w:pPr>
+        <w:rPr>
+          <w:rFonts w:ascii="Courier New" w:hAnsi="Courier New" w:cs="Courier New"/>
           <w:color w:val="FD18FF"/>
           <w:sz w:val="18"/>
           <w:szCs w:val="18"/>
@@ -13417,11 +13744,65 @@
       <w:r>
         <w:rPr>
           <w:rFonts w:ascii="Courier New" w:hAnsi="Courier New" w:cs="Courier New"/>
+          <w:sz w:val="18"/>
+          <w:szCs w:val="18"/>
+        </w:rPr>
+        <w:t>cnames2</w:t>
+      </w:r>
+      <w:proofErr w:type="gramEnd"/>
+      <w:r>
+        <w:rPr>
+          <w:rFonts w:ascii="Courier New" w:hAnsi="Courier New" w:cs="Courier New"/>
+          <w:sz w:val="18"/>
+          <w:szCs w:val="18"/>
+        </w:rPr>
+        <w:t xml:space="preserve"> = {</w:t>
+      </w:r>
+      <w:r>
+        <w:rPr>
+          <w:rFonts w:ascii="Courier New" w:hAnsi="Courier New" w:cs="Courier New"/>
           <w:color w:val="FD18FF"/>
           <w:sz w:val="18"/>
           <w:szCs w:val="18"/>
         </w:rPr>
-        <w:t>dat2</w:t>
+        <w:t>'125'</w:t>
+      </w:r>
+      <w:r>
+        <w:rPr>
+          <w:rFonts w:ascii="Courier New" w:hAnsi="Courier New" w:cs="Courier New"/>
+          <w:sz w:val="18"/>
+          <w:szCs w:val="18"/>
+        </w:rPr>
+        <w:t>,</w:t>
+      </w:r>
+      <w:r>
+        <w:rPr>
+          <w:rFonts w:ascii="Courier New" w:hAnsi="Courier New" w:cs="Courier New"/>
+          <w:color w:val="FD18FF"/>
+          <w:sz w:val="18"/>
+          <w:szCs w:val="18"/>
+        </w:rPr>
+        <w:t xml:space="preserve"> '250', '500', '1k', '2k', '4k', '8k'};</w:t>
+      </w:r>
+    </w:p>
+    <w:p>
+      <w:pPr>
+        <w:rPr>
+          <w:rFonts w:ascii="Courier New" w:hAnsi="Courier New" w:cs="Courier New"/>
+          <w:color w:val="FD18FF"/>
+          <w:sz w:val="18"/>
+          <w:szCs w:val="18"/>
+        </w:rPr>
+      </w:pPr>
+      <w:proofErr w:type="gramStart"/>
+      <w:r>
+        <w:rPr>
+          <w:rFonts w:ascii="Courier New" w:hAnsi="Courier New" w:cs="Courier New"/>
+          <w:color w:val="FD18FF"/>
+          <w:sz w:val="18"/>
+          <w:szCs w:val="18"/>
+        </w:rPr>
+        <w:t>rnames2</w:t>
       </w:r>
       <w:proofErr w:type="gramEnd"/>
       <w:r>
@@ -13431,7 +13812,37 @@
           <w:sz w:val="18"/>
           <w:szCs w:val="18"/>
         </w:rPr>
-        <w:t xml:space="preserve"> = [MTI(</w:t>
+        <w:t xml:space="preserve"> = {'MTI', 'Signal SPL (dB)', 'Noise SPL (dB)'};</w:t>
+      </w:r>
+    </w:p>
+    <w:p>
+      <w:pPr>
+        <w:rPr>
+          <w:rFonts w:ascii="Courier New" w:hAnsi="Courier New" w:cs="Courier New"/>
+          <w:color w:val="FD18FF"/>
+          <w:sz w:val="18"/>
+          <w:szCs w:val="18"/>
+        </w:rPr>
+      </w:pPr>
+      <w:proofErr w:type="gramStart"/>
+      <w:r>
+        <w:rPr>
+          <w:rFonts w:ascii="Courier New" w:hAnsi="Courier New" w:cs="Courier New"/>
+          <w:color w:val="FD18FF"/>
+          <w:sz w:val="18"/>
+          <w:szCs w:val="18"/>
+        </w:rPr>
+        <w:t>t2</w:t>
+      </w:r>
+      <w:proofErr w:type="gramEnd"/>
+      <w:r>
+        <w:rPr>
+          <w:rFonts w:ascii="Courier New" w:hAnsi="Courier New" w:cs="Courier New"/>
+          <w:color w:val="FD18FF"/>
+          <w:sz w:val="18"/>
+          <w:szCs w:val="18"/>
+        </w:rPr>
+        <w:t xml:space="preserve"> =</w:t>
       </w:r>
       <w:proofErr w:type="spellStart"/>
       <w:r>
@@ -13441,6 +13852,85 @@
           <w:sz w:val="18"/>
           <w:szCs w:val="18"/>
         </w:rPr>
+        <w:t>uitable</w:t>
+      </w:r>
+      <w:proofErr w:type="spellEnd"/>
+      <w:r>
+        <w:rPr>
+          <w:rFonts w:ascii="Courier New" w:hAnsi="Courier New" w:cs="Courier New"/>
+          <w:color w:val="FD18FF"/>
+          <w:sz w:val="18"/>
+          <w:szCs w:val="18"/>
+        </w:rPr>
+        <w:t>('Data',dat2,'ColumnName',cnames2,'RowName',rnames2);</w:t>
+      </w:r>
+    </w:p>
+    <w:p>
+      <w:pPr>
+        <w:rPr>
+          <w:rFonts w:ascii="Courier New" w:hAnsi="Courier New" w:cs="Courier New"/>
+          <w:color w:val="FD18FF"/>
+          <w:sz w:val="18"/>
+          <w:szCs w:val="18"/>
+        </w:rPr>
+      </w:pPr>
+    </w:p>
+    <w:p>
+      <w:pPr>
+        <w:rPr>
+          <w:rFonts w:ascii="Courier New" w:hAnsi="Courier New" w:cs="Courier New"/>
+          <w:color w:val="FD18FF"/>
+          <w:sz w:val="18"/>
+          <w:szCs w:val="18"/>
+        </w:rPr>
+      </w:pPr>
+      <w:r>
+        <w:rPr>
+          <w:rFonts w:ascii="Courier New" w:hAnsi="Courier New" w:cs="Courier New"/>
+          <w:color w:val="FD18FF"/>
+          <w:sz w:val="18"/>
+          <w:szCs w:val="18"/>
+        </w:rPr>
+        <w:t xml:space="preserve">        </w:t>
+      </w:r>
+    </w:p>
+    <w:p>
+      <w:pPr>
+        <w:rPr>
+          <w:rFonts w:ascii="Courier New" w:hAnsi="Courier New" w:cs="Courier New"/>
+          <w:color w:val="FD18FF"/>
+          <w:sz w:val="18"/>
+          <w:szCs w:val="18"/>
+        </w:rPr>
+      </w:pPr>
+      <w:proofErr w:type="gramStart"/>
+      <w:r>
+        <w:rPr>
+          <w:rFonts w:ascii="Courier New" w:hAnsi="Courier New" w:cs="Courier New"/>
+          <w:color w:val="FD18FF"/>
+          <w:sz w:val="18"/>
+          <w:szCs w:val="18"/>
+        </w:rPr>
+        <w:t>dat3</w:t>
+      </w:r>
+      <w:proofErr w:type="gramEnd"/>
+      <w:r>
+        <w:rPr>
+          <w:rFonts w:ascii="Courier New" w:hAnsi="Courier New" w:cs="Courier New"/>
+          <w:color w:val="FD18FF"/>
+          <w:sz w:val="18"/>
+          <w:szCs w:val="18"/>
+        </w:rPr>
+        <w:t xml:space="preserve"> = [M_STI(</w:t>
+      </w:r>
+      <w:proofErr w:type="spellStart"/>
+      <w:r>
+        <w:rPr>
+          <w:rFonts w:ascii="Courier New" w:hAnsi="Courier New" w:cs="Courier New"/>
+          <w:color w:val="FD18FF"/>
+          <w:sz w:val="18"/>
+          <w:szCs w:val="18"/>
+        </w:rPr>
         <w:t>ch</w:t>
       </w:r>
       <w:proofErr w:type="spellEnd"/>
@@ -13451,7 +13941,7 @@
           <w:sz w:val="18"/>
           <w:szCs w:val="18"/>
         </w:rPr>
-        <w:t>,:);</w:t>
+        <w:t>);F_STI(</w:t>
       </w:r>
       <w:proofErr w:type="spellStart"/>
       <w:r>
@@ -13461,7 +13951,7 @@
           <w:sz w:val="18"/>
           <w:szCs w:val="18"/>
         </w:rPr>
-        <w:t>Lsignal</w:t>
+        <w:t>ch</w:t>
       </w:r>
       <w:proofErr w:type="spellEnd"/>
       <w:r>
@@ -13471,7 +13961,7 @@
           <w:sz w:val="18"/>
           <w:szCs w:val="18"/>
         </w:rPr>
-        <w:t>(</w:t>
+        <w:t>);STIPA(</w:t>
       </w:r>
       <w:proofErr w:type="spellStart"/>
       <w:r>
@@ -13491,19 +13981,19 @@
           <w:sz w:val="18"/>
           <w:szCs w:val="18"/>
         </w:rPr>
-        <w:t>,:);</w:t>
-      </w:r>
-      <w:proofErr w:type="spellStart"/>
-      <w:r>
+        <w:t>)];</w:t>
+      </w:r>
+    </w:p>
+    <w:p>
+      <w:pPr>
         <w:rPr>
           <w:rFonts w:ascii="Courier New" w:hAnsi="Courier New" w:cs="Courier New"/>
           <w:color w:val="FD18FF"/>
           <w:sz w:val="18"/>
           <w:szCs w:val="18"/>
         </w:rPr>
-        <w:t>Lnoise</w:t>
-      </w:r>
-      <w:proofErr w:type="spellEnd"/>
+      </w:pPr>
+      <w:proofErr w:type="gramStart"/>
       <w:r>
         <w:rPr>
           <w:rFonts w:ascii="Courier New" w:hAnsi="Courier New" w:cs="Courier New"/>
@@ -13511,9 +14001,9 @@
           <w:sz w:val="18"/>
           <w:szCs w:val="18"/>
         </w:rPr>
-        <w:t>(</w:t>
-      </w:r>
-      <w:proofErr w:type="spellStart"/>
+        <w:t>cnames3</w:t>
+      </w:r>
+      <w:proofErr w:type="gramEnd"/>
       <w:r>
         <w:rPr>
           <w:rFonts w:ascii="Courier New" w:hAnsi="Courier New" w:cs="Courier New"/>
@@ -13521,277 +14011,10 @@
           <w:sz w:val="18"/>
           <w:szCs w:val="18"/>
         </w:rPr>
-        <w:t>ch</w:t>
-      </w:r>
-      <w:proofErr w:type="spellEnd"/>
-      <w:r>
-        <w:rPr>
-          <w:rFonts w:ascii="Courier New" w:hAnsi="Courier New" w:cs="Courier New"/>
-          <w:color w:val="FD18FF"/>
-          <w:sz w:val="18"/>
-          <w:szCs w:val="18"/>
-        </w:rPr>
-        <w:t>,:)];</w:t>
-      </w:r>
-    </w:p>
-    <w:p>
-      <w:pPr>
-        <w:rPr>
-          <w:rFonts w:ascii="Courier New" w:hAnsi="Courier New" w:cs="Courier New"/>
-          <w:color w:val="FD18FF"/>
-          <w:sz w:val="18"/>
-          <w:szCs w:val="18"/>
-        </w:rPr>
-      </w:pPr>
-      <w:proofErr w:type="gramStart"/>
-      <w:r>
-        <w:rPr>
-          <w:rFonts w:ascii="Courier New" w:hAnsi="Courier New" w:cs="Courier New"/>
-          <w:color w:val="FD18FF"/>
-          <w:sz w:val="18"/>
-          <w:szCs w:val="18"/>
-        </w:rPr>
-        <w:t>cnames2</w:t>
-      </w:r>
-      <w:proofErr w:type="gramEnd"/>
-      <w:r>
-        <w:rPr>
-          <w:rFonts w:ascii="Courier New" w:hAnsi="Courier New" w:cs="Courier New"/>
-          <w:color w:val="FD18FF"/>
-          <w:sz w:val="18"/>
-          <w:szCs w:val="18"/>
-        </w:rPr>
-        <w:t xml:space="preserve"> = {'125', '250', '500', '1k', '2k', '4k', '8k'};</w:t>
-      </w:r>
-    </w:p>
-    <w:p>
-      <w:pPr>
-        <w:rPr>
-          <w:rFonts w:ascii="Courier New" w:hAnsi="Courier New" w:cs="Courier New"/>
-          <w:color w:val="FD18FF"/>
-          <w:sz w:val="18"/>
-          <w:szCs w:val="18"/>
-        </w:rPr>
-      </w:pPr>
-      <w:proofErr w:type="gramStart"/>
-      <w:r>
-        <w:rPr>
-          <w:rFonts w:ascii="Courier New" w:hAnsi="Courier New" w:cs="Courier New"/>
-          <w:color w:val="FD18FF"/>
-          <w:sz w:val="18"/>
-          <w:szCs w:val="18"/>
-        </w:rPr>
-        <w:t>rnames2</w:t>
-      </w:r>
-      <w:proofErr w:type="gramEnd"/>
-      <w:r>
-        <w:rPr>
-          <w:rFonts w:ascii="Courier New" w:hAnsi="Courier New" w:cs="Courier New"/>
-          <w:color w:val="FD18FF"/>
-          <w:sz w:val="18"/>
-          <w:szCs w:val="18"/>
-        </w:rPr>
-        <w:t xml:space="preserve"> = {'MTI', 'Signal SPL (dB)', 'Noise SPL (dB)'};</w:t>
-      </w:r>
-    </w:p>
-    <w:p>
-      <w:pPr>
-        <w:rPr>
-          <w:rFonts w:ascii="Courier New" w:hAnsi="Courier New" w:cs="Courier New"/>
-          <w:color w:val="FD18FF"/>
-          <w:sz w:val="18"/>
-          <w:szCs w:val="18"/>
-        </w:rPr>
-      </w:pPr>
-      <w:proofErr w:type="gramStart"/>
-      <w:r>
-        <w:rPr>
-          <w:rFonts w:ascii="Courier New" w:hAnsi="Courier New" w:cs="Courier New"/>
-          <w:color w:val="FD18FF"/>
-          <w:sz w:val="18"/>
-          <w:szCs w:val="18"/>
-        </w:rPr>
-        <w:t>t2</w:t>
-      </w:r>
-      <w:proofErr w:type="gramEnd"/>
-      <w:r>
-        <w:rPr>
-          <w:rFonts w:ascii="Courier New" w:hAnsi="Courier New" w:cs="Courier New"/>
-          <w:color w:val="FD18FF"/>
-          <w:sz w:val="18"/>
-          <w:szCs w:val="18"/>
-        </w:rPr>
-        <w:t xml:space="preserve"> =</w:t>
-      </w:r>
-      <w:proofErr w:type="spellStart"/>
-      <w:r>
-        <w:rPr>
-          <w:rFonts w:ascii="Courier New" w:hAnsi="Courier New" w:cs="Courier New"/>
-          <w:color w:val="FD18FF"/>
-          <w:sz w:val="18"/>
-          <w:szCs w:val="18"/>
-        </w:rPr>
-        <w:t>uitable</w:t>
-      </w:r>
-      <w:proofErr w:type="spellEnd"/>
-      <w:r>
-        <w:rPr>
-          <w:rFonts w:ascii="Courier New" w:hAnsi="Courier New" w:cs="Courier New"/>
-          <w:color w:val="FD18FF"/>
-          <w:sz w:val="18"/>
-          <w:szCs w:val="18"/>
-        </w:rPr>
-        <w:t>('Data',dat2,'ColumnName',cnames2,'RowName',rnames2);</w:t>
-      </w:r>
-    </w:p>
-    <w:p>
-      <w:pPr>
-        <w:rPr>
-          <w:rFonts w:ascii="Courier New" w:hAnsi="Courier New" w:cs="Courier New"/>
-          <w:color w:val="FD18FF"/>
-          <w:sz w:val="18"/>
-          <w:szCs w:val="18"/>
-        </w:rPr>
-      </w:pPr>
-    </w:p>
-    <w:p>
-      <w:pPr>
-        <w:rPr>
-          <w:rFonts w:ascii="Courier New" w:hAnsi="Courier New" w:cs="Courier New"/>
-          <w:color w:val="FD18FF"/>
-          <w:sz w:val="18"/>
-          <w:szCs w:val="18"/>
-        </w:rPr>
-      </w:pPr>
-      <w:r>
-        <w:rPr>
-          <w:rFonts w:ascii="Courier New" w:hAnsi="Courier New" w:cs="Courier New"/>
-          <w:color w:val="FD18FF"/>
-          <w:sz w:val="18"/>
-          <w:szCs w:val="18"/>
-        </w:rPr>
-        <w:t xml:space="preserve">        </w:t>
-      </w:r>
-    </w:p>
-    <w:p>
-      <w:pPr>
-        <w:rPr>
-          <w:rFonts w:ascii="Courier New" w:hAnsi="Courier New" w:cs="Courier New"/>
-          <w:color w:val="FD18FF"/>
-          <w:sz w:val="18"/>
-          <w:szCs w:val="18"/>
-        </w:rPr>
-      </w:pPr>
-      <w:proofErr w:type="gramStart"/>
-      <w:r>
-        <w:rPr>
-          <w:rFonts w:ascii="Courier New" w:hAnsi="Courier New" w:cs="Courier New"/>
-          <w:color w:val="FD18FF"/>
-          <w:sz w:val="18"/>
-          <w:szCs w:val="18"/>
-        </w:rPr>
-        <w:t>dat3</w:t>
-      </w:r>
-      <w:proofErr w:type="gramEnd"/>
-      <w:r>
-        <w:rPr>
-          <w:rFonts w:ascii="Courier New" w:hAnsi="Courier New" w:cs="Courier New"/>
-          <w:color w:val="FD18FF"/>
-          <w:sz w:val="18"/>
-          <w:szCs w:val="18"/>
-        </w:rPr>
-        <w:t xml:space="preserve"> = [M_STI(</w:t>
-      </w:r>
-      <w:proofErr w:type="spellStart"/>
-      <w:r>
-        <w:rPr>
-          <w:rFonts w:ascii="Courier New" w:hAnsi="Courier New" w:cs="Courier New"/>
-          <w:color w:val="FD18FF"/>
-          <w:sz w:val="18"/>
-          <w:szCs w:val="18"/>
-        </w:rPr>
-        <w:t>ch</w:t>
-      </w:r>
-      <w:proofErr w:type="spellEnd"/>
-      <w:r>
-        <w:rPr>
-          <w:rFonts w:ascii="Courier New" w:hAnsi="Courier New" w:cs="Courier New"/>
-          <w:color w:val="FD18FF"/>
-          <w:sz w:val="18"/>
-          <w:szCs w:val="18"/>
-        </w:rPr>
-        <w:t>);F_STI(</w:t>
-      </w:r>
-      <w:proofErr w:type="spellStart"/>
-      <w:r>
-        <w:rPr>
-          <w:rFonts w:ascii="Courier New" w:hAnsi="Courier New" w:cs="Courier New"/>
-          <w:color w:val="FD18FF"/>
-          <w:sz w:val="18"/>
-          <w:szCs w:val="18"/>
-        </w:rPr>
-        <w:t>ch</w:t>
-      </w:r>
-      <w:proofErr w:type="spellEnd"/>
-      <w:r>
-        <w:rPr>
-          <w:rFonts w:ascii="Courier New" w:hAnsi="Courier New" w:cs="Courier New"/>
-          <w:color w:val="FD18FF"/>
-          <w:sz w:val="18"/>
-          <w:szCs w:val="18"/>
-        </w:rPr>
-        <w:t>);STIPA(</w:t>
-      </w:r>
-      <w:proofErr w:type="spellStart"/>
-      <w:r>
-        <w:rPr>
-          <w:rFonts w:ascii="Courier New" w:hAnsi="Courier New" w:cs="Courier New"/>
-          <w:color w:val="FD18FF"/>
-          <w:sz w:val="18"/>
-          <w:szCs w:val="18"/>
-        </w:rPr>
-        <w:t>ch</w:t>
-      </w:r>
-      <w:proofErr w:type="spellEnd"/>
-      <w:r>
-        <w:rPr>
-          <w:rFonts w:ascii="Courier New" w:hAnsi="Courier New" w:cs="Courier New"/>
-          <w:color w:val="FD18FF"/>
-          <w:sz w:val="18"/>
-          <w:szCs w:val="18"/>
-        </w:rPr>
-        <w:t>)];</w:t>
-      </w:r>
-    </w:p>
-    <w:p>
-      <w:pPr>
-        <w:rPr>
-          <w:rFonts w:ascii="Courier New" w:hAnsi="Courier New" w:cs="Courier New"/>
-          <w:color w:val="FD18FF"/>
-          <w:sz w:val="18"/>
-          <w:szCs w:val="18"/>
-        </w:rPr>
-      </w:pPr>
-      <w:proofErr w:type="gramStart"/>
-      <w:r>
-        <w:rPr>
-          <w:rFonts w:ascii="Courier New" w:hAnsi="Courier New" w:cs="Courier New"/>
-          <w:color w:val="FD18FF"/>
-          <w:sz w:val="18"/>
-          <w:szCs w:val="18"/>
-        </w:rPr>
-        <w:t>cnames3</w:t>
-      </w:r>
-      <w:proofErr w:type="gramEnd"/>
-      <w:r>
-        <w:rPr>
-          <w:rFonts w:ascii="Courier New" w:hAnsi="Courier New" w:cs="Courier New"/>
-          <w:color w:val="FD18FF"/>
-          <w:sz w:val="18"/>
-          <w:szCs w:val="18"/>
-        </w:rPr>
         <w:t xml:space="preserve"> = {'value'};</w:t>
       </w:r>
+      <w:bookmarkStart w:id="37" w:name="_GoBack"/>
+      <w:bookmarkEnd w:id="37"/>
     </w:p>
     <w:p>
       <w:pPr>
@@ -13995,7 +14218,7 @@
       <w:pPr>
         <w:pStyle w:val="Heading2"/>
       </w:pPr>
-      <w:bookmarkStart w:id="38" w:name="_Toc250795747"/>
+      <w:bookmarkStart w:id="38" w:name="_Toc255235336"/>
       <w:r>
         <w:t>Adding a license</w:t>
       </w:r>
@@ -14101,6 +14324,7 @@
           <w:sz w:val="18"/>
           <w:szCs w:val="18"/>
         </w:rPr>
+        <w:lastRenderedPageBreak/>
         <w:t> % %%%%%%%%%%%%%%%%%%%%%%%%%%%%%%%%%%%%%%%%%%%%%%%%%%%%%%%%%%%%%</w:t>
       </w:r>
     </w:p>
@@ -14336,7 +14560,6 @@
           <w:sz w:val="18"/>
           <w:szCs w:val="18"/>
         </w:rPr>
-        <w:lastRenderedPageBreak/>
         <w:t> %  * Redistributions of source code must retain the above copyright notice,</w:t>
       </w:r>
     </w:p>
@@ -14993,7 +15216,7 @@
       <w:pPr>
         <w:pStyle w:val="Heading2"/>
       </w:pPr>
-      <w:bookmarkStart w:id="39" w:name="_Toc250795748"/>
+      <w:bookmarkStart w:id="39" w:name="_Toc255235337"/>
       <w:r>
         <w:t>Adding the function to AARAE</w:t>
       </w:r>
@@ -15038,8 +15261,9 @@
       <w:pPr>
         <w:pStyle w:val="Heading2"/>
       </w:pPr>
-      <w:bookmarkStart w:id="40" w:name="_Toc250795749"/>
-      <w:r>
+      <w:bookmarkStart w:id="40" w:name="_Toc255235338"/>
+      <w:r>
+        <w:lastRenderedPageBreak/>
         <w:t>Sharing your code</w:t>
       </w:r>
       <w:bookmarkEnd w:id="40"/>
@@ -15225,7 +15449,7 @@
         <w:rStyle w:val="PageNumber"/>
         <w:noProof/>
       </w:rPr>
-      <w:t>7</w:t>
+      <w:t>22</w:t>
     </w:r>
     <w:r>
       <w:rPr>
@@ -19267,7 +19491,7 @@
 </file>
 
 <file path=customXml/itemProps1.xml><?xml version="1.0" encoding="utf-8"?>
-<ds:datastoreItem xmlns:ds="http://schemas.openxmlformats.org/officeDocument/2006/customXml" ds:itemID="{DC662DA0-A1F9-5A4B-911F-F75F2B926BBF}">
+<ds:datastoreItem xmlns:ds="http://schemas.openxmlformats.org/officeDocument/2006/customXml" ds:itemID="{0A6398B7-F1CC-5A4F-9DF0-474BABA99139}">
   <ds:schemaRefs>
     <ds:schemaRef ds:uri="http://schemas.openxmlformats.org/officeDocument/2006/bibliography"/>
   </ds:schemaRefs>

</xml_diff>